<commit_message>
updated comments in frontend code, added docs update to US 5
</commit_message>
<xml_diff>
--- a/Documents/US Documentation/US 5.docx
+++ b/Documents/US Documentation/US 5.docx
@@ -134,17 +134,26 @@
         </w:pBdr>
         <w:spacing w:before="180" w:after="180"/>
         <w:rPr>
-          <w:rFonts w:ascii="Cambria" w:hAnsi="Cambria" w:eastAsia="Cambria" w:cs="Cambria"/>
-          <w:color w:val="000000"/>
-        </w:rPr>
-      </w:pPr>
-    </w:p>
-    <w:p>
-      <w:pPr>
-        <w:pStyle w:val="5"/>
-      </w:pPr>
-      <w:r>
-        <w:t>1.2 Customer Specifications and Clarifications</w:t>
+          <w:rFonts w:hint="default" w:ascii="Cambria" w:hAnsi="Cambria" w:eastAsia="Cambria"/>
+          <w:color w:val="000000"/>
+          <w:lang w:val="pt-PT"/>
+        </w:rPr>
+      </w:pPr>
+      <w:r>
+        <w:rPr>
+          <w:rFonts w:hint="default" w:ascii="Cambria" w:hAnsi="Cambria" w:eastAsia="Cambria" w:cs="Cambria"/>
+          <w:color w:val="000000"/>
+          <w:lang w:val="pt-PT"/>
+        </w:rPr>
+        <w:t xml:space="preserve">2 Q: </w:t>
+      </w:r>
+      <w:r>
+        <w:rPr>
+          <w:rFonts w:hint="default" w:ascii="Cambria" w:hAnsi="Cambria" w:eastAsia="Cambria"/>
+          <w:color w:val="000000"/>
+          <w:lang w:val="pt-PT"/>
+        </w:rPr>
+        <w:t>Can we consider a "Default" Category as one of the base categories, thus preventing it from being deleted or changed as well?</w:t>
       </w:r>
     </w:p>
     <w:p>
@@ -158,16 +167,18 @@
         </w:pBdr>
         <w:spacing w:before="180" w:after="180"/>
         <w:rPr>
-          <w:rFonts w:ascii="Cambria" w:hAnsi="Cambria" w:eastAsia="Cambria" w:cs="Cambria"/>
-          <w:color w:val="000000"/>
-        </w:rPr>
-      </w:pPr>
-      <w:r>
-        <w:rPr>
-          <w:rFonts w:ascii="Cambria" w:hAnsi="Cambria" w:eastAsia="Cambria" w:cs="Cambria"/>
-          <w:color w:val="000000"/>
-        </w:rPr>
-        <w:t>**From the specifications document:**</w:t>
+          <w:rFonts w:hint="default" w:ascii="Cambria" w:hAnsi="Cambria" w:eastAsia="Cambria"/>
+          <w:color w:val="000000"/>
+          <w:lang w:val="pt-PT"/>
+        </w:rPr>
+      </w:pPr>
+      <w:r>
+        <w:rPr>
+          <w:rFonts w:hint="default" w:ascii="Cambria" w:hAnsi="Cambria" w:eastAsia="Cambria"/>
+          <w:color w:val="000000"/>
+          <w:lang w:val="pt-PT"/>
+        </w:rPr>
+        <w:t>A:  Consider one of the base categories to be the default category</w:t>
       </w:r>
     </w:p>
     <w:p>
@@ -185,12 +196,13 @@
           <w:color w:val="000000"/>
         </w:rPr>
       </w:pPr>
-      <w:r>
-        <w:rPr>
-          <w:rFonts w:ascii="Cambria" w:hAnsi="Cambria" w:eastAsia="Cambria" w:cs="Cambria"/>
-          <w:color w:val="000000"/>
-        </w:rPr>
-        <w:t>The text categories correspond to areas of interest (e.g. economics, philosophy, mechanics,</w:t>
+    </w:p>
+    <w:p>
+      <w:pPr>
+        <w:pStyle w:val="5"/>
+      </w:pPr>
+      <w:r>
+        <w:t>1.2 Customer Specifications and Clarifications</w:t>
       </w:r>
     </w:p>
     <w:p>
@@ -213,7 +225,7 @@
           <w:rFonts w:ascii="Cambria" w:hAnsi="Cambria" w:eastAsia="Cambria" w:cs="Cambria"/>
           <w:color w:val="000000"/>
         </w:rPr>
-        <w:t>nutritionism, sport).</w:t>
+        <w:t>**From the specifications document:**</w:t>
       </w:r>
     </w:p>
     <w:p>
@@ -231,15 +243,12 @@
           <w:color w:val="000000"/>
         </w:rPr>
       </w:pPr>
-    </w:p>
-    <w:p>
-      <w:pPr>
-        <w:pStyle w:val="5"/>
-      </w:pPr>
-      <w:bookmarkStart w:id="3" w:name="bookmark=id.3znysh7" w:colFirst="0" w:colLast="0"/>
-      <w:bookmarkEnd w:id="3"/>
-      <w:r>
-        <w:t>1.3. Acceptance Criteria*</w:t>
+      <w:r>
+        <w:rPr>
+          <w:rFonts w:ascii="Cambria" w:hAnsi="Cambria" w:eastAsia="Cambria" w:cs="Cambria"/>
+          <w:color w:val="000000"/>
+        </w:rPr>
+        <w:t>The text categories correspond to areas of interest (e.g. economics, philosophy, mechanics,</w:t>
       </w:r>
     </w:p>
     <w:p>
@@ -262,7 +271,7 @@
           <w:rFonts w:ascii="Cambria" w:hAnsi="Cambria" w:eastAsia="Cambria" w:cs="Cambria"/>
           <w:color w:val="000000"/>
         </w:rPr>
-        <w:t xml:space="preserve">The category indicated to be deleted must respect the same rules of a Category to be created. </w:t>
+        <w:t>nutritionism, sport).</w:t>
       </w:r>
     </w:p>
     <w:p>
@@ -280,12 +289,15 @@
           <w:color w:val="000000"/>
         </w:rPr>
       </w:pPr>
-      <w:r>
-        <w:rPr>
-          <w:rFonts w:ascii="Cambria" w:hAnsi="Cambria" w:eastAsia="Cambria" w:cs="Cambria"/>
-          <w:color w:val="000000"/>
-        </w:rPr>
-        <w:t>The name of Categories to be created must not be composed only by special characters, numbers or empty or just bl</w:t>
+    </w:p>
+    <w:p>
+      <w:pPr>
+        <w:pStyle w:val="5"/>
+      </w:pPr>
+      <w:bookmarkStart w:id="3" w:name="bookmark=id.3znysh7" w:colFirst="0" w:colLast="0"/>
+      <w:bookmarkEnd w:id="3"/>
+      <w:r>
+        <w:t>1.3. Acceptance Criteria*</w:t>
       </w:r>
     </w:p>
     <w:p>
@@ -299,10 +311,26 @@
         </w:pBdr>
         <w:spacing w:before="180" w:after="180"/>
         <w:rPr>
-          <w:rFonts w:ascii="Cambria" w:hAnsi="Cambria" w:eastAsia="Cambria" w:cs="Cambria"/>
-          <w:color w:val="000000"/>
-        </w:rPr>
-      </w:pPr>
+          <w:rFonts w:hint="default" w:ascii="Cambria" w:hAnsi="Cambria" w:eastAsia="Cambria" w:cs="Cambria"/>
+          <w:color w:val="000000"/>
+          <w:lang w:val="pt-PT"/>
+        </w:rPr>
+      </w:pPr>
+      <w:r>
+        <w:rPr>
+          <w:rFonts w:ascii="Cambria" w:hAnsi="Cambria" w:eastAsia="Cambria" w:cs="Cambria"/>
+          <w:color w:val="000000"/>
+        </w:rPr>
+        <w:t>The name of Categories to be created must not be composed only by special characters, numbers or empty or just bl</w:t>
+      </w:r>
+      <w:r>
+        <w:rPr>
+          <w:rFonts w:hint="default" w:ascii="Cambria" w:hAnsi="Cambria" w:eastAsia="Cambria" w:cs="Cambria"/>
+          <w:color w:val="000000"/>
+          <w:lang w:val="pt-PT"/>
+        </w:rPr>
+        <w:t>ank</w:t>
+      </w:r>
     </w:p>
     <w:p>
       <w:pPr>
@@ -709,22 +737,6 @@
         </w:pBdr>
         <w:spacing w:before="180" w:after="180"/>
         <w:rPr>
-          <w:rFonts w:ascii="Cambria" w:hAnsi="Cambria" w:eastAsia="Cambria" w:cs="Cambria"/>
-          <w:color w:val="000000"/>
-        </w:rPr>
-      </w:pPr>
-    </w:p>
-    <w:p>
-      <w:pPr>
-        <w:pBdr>
-          <w:top w:val="none" w:color="auto" w:sz="0" w:space="0"/>
-          <w:left w:val="none" w:color="auto" w:sz="0" w:space="0"/>
-          <w:bottom w:val="none" w:color="auto" w:sz="0" w:space="0"/>
-          <w:right w:val="none" w:color="auto" w:sz="0" w:space="0"/>
-          <w:between w:val="none" w:color="auto" w:sz="0" w:space="0"/>
-        </w:pBdr>
-        <w:spacing w:before="180" w:after="180"/>
-        <w:rPr>
           <w:rFonts w:hint="default" w:ascii="Cambria" w:hAnsi="Cambria" w:eastAsia="Cambria" w:cs="Cambria"/>
           <w:color w:val="000000"/>
           <w:lang w:val="pt-PT"/>
@@ -732,14 +744,15 @@
       </w:pPr>
       <w:r>
         <w:rPr>
-          <w:rFonts w:ascii="Cambria" w:hAnsi="Cambria" w:eastAsia="Cambria" w:cs="Cambria"/>
-          <w:color w:val="000000"/>
+          <w:rFonts w:hint="default" w:ascii="Cambria" w:hAnsi="Cambria" w:eastAsia="Cambria" w:cs="Cambria"/>
+          <w:color w:val="000000"/>
+          <w:lang w:val="pt-PT"/>
         </w:rPr>
         <w:drawing>
-          <wp:inline distT="0" distB="0" distL="0" distR="0">
-            <wp:extent cx="5943600" cy="1381125"/>
-            <wp:effectExtent l="0" t="0" r="0" b="9525"/>
-            <wp:docPr id="2" name="Gráfico 2"/>
+          <wp:inline distT="0" distB="0" distL="114300" distR="114300">
+            <wp:extent cx="5934710" cy="1386205"/>
+            <wp:effectExtent l="0" t="0" r="8890" b="4445"/>
+            <wp:docPr id="1" name="Picture 1" descr="Generic Create Blacklist-Category"/>
             <wp:cNvGraphicFramePr>
               <a:graphicFrameLocks xmlns:a="http://schemas.openxmlformats.org/drawingml/2006/main" noChangeAspect="1"/>
             </wp:cNvGraphicFramePr>
@@ -747,7 +760,7 @@
               <a:graphicData uri="http://schemas.openxmlformats.org/drawingml/2006/picture">
                 <pic:pic xmlns:pic="http://schemas.openxmlformats.org/drawingml/2006/picture">
                   <pic:nvPicPr>
-                    <pic:cNvPr id="2" name="Gráfico 2"/>
+                    <pic:cNvPr id="1" name="Picture 1" descr="Generic Create Blacklist-Category"/>
                     <pic:cNvPicPr>
                       <a:picLocks noChangeAspect="1"/>
                     </pic:cNvPicPr>
@@ -767,7 +780,7 @@
                   <pic:spPr>
                     <a:xfrm>
                       <a:off x="0" y="0"/>
-                      <a:ext cx="5943600" cy="1381125"/>
+                      <a:ext cx="5934710" cy="1386205"/>
                     </a:xfrm>
                     <a:prstGeom prst="rect">
                       <a:avLst/>
@@ -779,8 +792,6 @@
           </wp:inline>
         </w:drawing>
       </w:r>
-      <w:bookmarkStart w:id="17" w:name="_GoBack"/>
-      <w:bookmarkEnd w:id="17"/>
     </w:p>
     <w:p>
       <w:pPr>
@@ -793,8 +804,9 @@
         </w:pBdr>
         <w:spacing w:before="180" w:after="180"/>
         <w:rPr>
-          <w:rFonts w:ascii="Cambria" w:hAnsi="Cambria" w:eastAsia="Cambria" w:cs="Cambria"/>
-          <w:color w:val="000000"/>
+          <w:rFonts w:hint="default" w:ascii="Cambria" w:hAnsi="Cambria" w:eastAsia="Cambria" w:cs="Cambria"/>
+          <w:color w:val="000000"/>
+          <w:lang w:val="pt-PT"/>
         </w:rPr>
       </w:pPr>
     </w:p>
@@ -813,13 +825,6 @@
           <w:color w:val="000000"/>
         </w:rPr>
       </w:pPr>
-      <w:r>
-        <w:rPr>
-          <w:rFonts w:ascii="Cambria" w:hAnsi="Cambria" w:eastAsia="Cambria" w:cs="Cambria"/>
-          <w:color w:val="000000"/>
-        </w:rPr>
-        <w:t>Delete a Category Diagram</w:t>
-      </w:r>
     </w:p>
     <w:p>
       <w:pPr>
@@ -841,11 +846,43 @@
           <w:rFonts w:ascii="Cambria" w:hAnsi="Cambria" w:eastAsia="Cambria" w:cs="Cambria"/>
           <w:color w:val="000000"/>
         </w:rPr>
+        <w:t>Delete a Category Diagram</w:t>
+      </w:r>
+    </w:p>
+    <w:p>
+      <w:pPr>
+        <w:pBdr>
+          <w:top w:val="none" w:color="auto" w:sz="0" w:space="0"/>
+          <w:left w:val="none" w:color="auto" w:sz="0" w:space="0"/>
+          <w:bottom w:val="none" w:color="auto" w:sz="0" w:space="0"/>
+          <w:right w:val="none" w:color="auto" w:sz="0" w:space="0"/>
+          <w:between w:val="none" w:color="auto" w:sz="0" w:space="0"/>
+        </w:pBdr>
+        <w:spacing w:before="180" w:after="180"/>
+        <w:rPr>
+          <w:rFonts w:ascii="Cambria" w:hAnsi="Cambria" w:eastAsia="Cambria" w:cs="Cambria"/>
+          <w:color w:val="000000"/>
+        </w:rPr>
+      </w:pPr>
+    </w:p>
+    <w:p>
+      <w:pPr>
+        <w:pStyle w:val="5"/>
+        <w:rPr>
+          <w:rFonts w:hint="default"/>
+          <w:lang w:val="pt-PT"/>
+        </w:rPr>
+      </w:pPr>
+      <w:r>
+        <w:rPr>
+          <w:rFonts w:hint="default"/>
+          <w:lang w:val="pt-PT"/>
+        </w:rPr>
         <w:drawing>
-          <wp:inline distT="0" distB="0" distL="0" distR="0">
-            <wp:extent cx="5943600" cy="1096645"/>
-            <wp:effectExtent l="0" t="0" r="0" b="8255"/>
-            <wp:docPr id="3" name="Gráfico 3"/>
+          <wp:inline distT="0" distB="0" distL="114300" distR="114300">
+            <wp:extent cx="5941060" cy="1424940"/>
+            <wp:effectExtent l="0" t="0" r="2540" b="3810"/>
+            <wp:docPr id="2" name="Picture 2" descr="Generic - Delete"/>
             <wp:cNvGraphicFramePr>
               <a:graphicFrameLocks xmlns:a="http://schemas.openxmlformats.org/drawingml/2006/main" noChangeAspect="1"/>
             </wp:cNvGraphicFramePr>
@@ -853,7 +890,7 @@
               <a:graphicData uri="http://schemas.openxmlformats.org/drawingml/2006/picture">
                 <pic:pic xmlns:pic="http://schemas.openxmlformats.org/drawingml/2006/picture">
                   <pic:nvPicPr>
-                    <pic:cNvPr id="3" name="Gráfico 3"/>
+                    <pic:cNvPr id="2" name="Picture 2" descr="Generic - Delete"/>
                     <pic:cNvPicPr>
                       <a:picLocks noChangeAspect="1"/>
                     </pic:cNvPicPr>
@@ -873,7 +910,7 @@
                   <pic:spPr>
                     <a:xfrm>
                       <a:off x="0" y="0"/>
-                      <a:ext cx="5943600" cy="1096645"/>
+                      <a:ext cx="5941060" cy="1424940"/>
                     </a:xfrm>
                     <a:prstGeom prst="rect">
                       <a:avLst/>
@@ -893,11 +930,6 @@
     </w:p>
     <w:p>
       <w:pPr>
-        <w:pStyle w:val="5"/>
-      </w:pPr>
-    </w:p>
-    <w:p>
-      <w:pPr>
         <w:pBdr>
           <w:top w:val="none" w:color="auto" w:sz="0" w:space="0"/>
           <w:left w:val="none" w:color="auto" w:sz="0" w:space="0"/>
@@ -923,12 +955,50 @@
       <w:pPr>
         <w:pStyle w:val="5"/>
       </w:pPr>
-      <w:r>
+    </w:p>
+    <w:p>
+      <w:pPr>
+        <w:pBdr>
+          <w:top w:val="none" w:color="auto" w:sz="0" w:space="0"/>
+          <w:left w:val="none" w:color="auto" w:sz="0" w:space="0"/>
+          <w:bottom w:val="none" w:color="auto" w:sz="0" w:space="0"/>
+          <w:right w:val="none" w:color="auto" w:sz="0" w:space="0"/>
+          <w:between w:val="none" w:color="auto" w:sz="0" w:space="0"/>
+        </w:pBdr>
+        <w:spacing w:before="180" w:after="180"/>
+        <w:rPr>
+          <w:rFonts w:ascii="Cambria" w:hAnsi="Cambria" w:eastAsia="Cambria" w:cs="Cambria"/>
+          <w:color w:val="000000"/>
+        </w:rPr>
+      </w:pPr>
+    </w:p>
+    <w:p>
+      <w:pPr>
+        <w:pBdr>
+          <w:top w:val="none" w:color="auto" w:sz="0" w:space="0"/>
+          <w:left w:val="none" w:color="auto" w:sz="0" w:space="0"/>
+          <w:bottom w:val="none" w:color="auto" w:sz="0" w:space="0"/>
+          <w:right w:val="none" w:color="auto" w:sz="0" w:space="0"/>
+          <w:between w:val="none" w:color="auto" w:sz="0" w:space="0"/>
+        </w:pBdr>
+        <w:spacing w:before="180" w:after="180"/>
+        <w:rPr>
+          <w:rFonts w:hint="default" w:ascii="Cambria" w:hAnsi="Cambria" w:eastAsia="Cambria" w:cs="Cambria"/>
+          <w:color w:val="000000"/>
+          <w:lang w:val="pt-PT"/>
+        </w:rPr>
+      </w:pPr>
+      <w:r>
+        <w:rPr>
+          <w:rFonts w:hint="default" w:ascii="Cambria" w:hAnsi="Cambria" w:eastAsia="Cambria" w:cs="Cambria"/>
+          <w:color w:val="000000"/>
+          <w:lang w:val="pt-PT"/>
+        </w:rPr>
         <w:drawing>
-          <wp:inline distT="0" distB="0" distL="0" distR="0">
-            <wp:extent cx="5943600" cy="1096645"/>
-            <wp:effectExtent l="0" t="0" r="0" b="8255"/>
-            <wp:docPr id="4" name="Gráfico 4"/>
+          <wp:inline distT="0" distB="0" distL="114300" distR="114300">
+            <wp:extent cx="5942965" cy="1357630"/>
+            <wp:effectExtent l="0" t="0" r="635" b="13970"/>
+            <wp:docPr id="3" name="Picture 3" descr="Generic FindAll"/>
             <wp:cNvGraphicFramePr>
               <a:graphicFrameLocks xmlns:a="http://schemas.openxmlformats.org/drawingml/2006/main" noChangeAspect="1"/>
             </wp:cNvGraphicFramePr>
@@ -936,7 +1006,7 @@
               <a:graphicData uri="http://schemas.openxmlformats.org/drawingml/2006/picture">
                 <pic:pic xmlns:pic="http://schemas.openxmlformats.org/drawingml/2006/picture">
                   <pic:nvPicPr>
-                    <pic:cNvPr id="4" name="Gráfico 4"/>
+                    <pic:cNvPr id="3" name="Picture 3" descr="Generic FindAll"/>
                     <pic:cNvPicPr>
                       <a:picLocks noChangeAspect="1"/>
                     </pic:cNvPicPr>
@@ -956,7 +1026,7 @@
                   <pic:spPr>
                     <a:xfrm>
                       <a:off x="0" y="0"/>
-                      <a:ext cx="5943600" cy="1096645"/>
+                      <a:ext cx="5942965" cy="1357630"/>
                     </a:xfrm>
                     <a:prstGeom prst="rect">
                       <a:avLst/>
@@ -971,38 +1041,6 @@
     </w:p>
     <w:p>
       <w:pPr>
-        <w:pBdr>
-          <w:top w:val="none" w:color="auto" w:sz="0" w:space="0"/>
-          <w:left w:val="none" w:color="auto" w:sz="0" w:space="0"/>
-          <w:bottom w:val="none" w:color="auto" w:sz="0" w:space="0"/>
-          <w:right w:val="none" w:color="auto" w:sz="0" w:space="0"/>
-          <w:between w:val="none" w:color="auto" w:sz="0" w:space="0"/>
-        </w:pBdr>
-        <w:spacing w:before="180" w:after="180"/>
-        <w:rPr>
-          <w:rFonts w:ascii="Cambria" w:hAnsi="Cambria" w:eastAsia="Cambria" w:cs="Cambria"/>
-          <w:color w:val="000000"/>
-        </w:rPr>
-      </w:pPr>
-    </w:p>
-    <w:p>
-      <w:pPr>
-        <w:pBdr>
-          <w:top w:val="none" w:color="auto" w:sz="0" w:space="0"/>
-          <w:left w:val="none" w:color="auto" w:sz="0" w:space="0"/>
-          <w:bottom w:val="none" w:color="auto" w:sz="0" w:space="0"/>
-          <w:right w:val="none" w:color="auto" w:sz="0" w:space="0"/>
-          <w:between w:val="none" w:color="auto" w:sz="0" w:space="0"/>
-        </w:pBdr>
-        <w:spacing w:before="180" w:after="180"/>
-        <w:rPr>
-          <w:rFonts w:ascii="Cambria" w:hAnsi="Cambria" w:eastAsia="Cambria" w:cs="Cambria"/>
-          <w:color w:val="000000"/>
-        </w:rPr>
-      </w:pPr>
-    </w:p>
-    <w:p>
-      <w:pPr>
         <w:pStyle w:val="4"/>
       </w:pPr>
       <w:bookmarkStart w:id="11" w:name="bookmark=id.3rdcrjn" w:colFirst="0" w:colLast="0"/>
@@ -1017,14 +1055,14 @@
       <w:pPr>
         <w:pStyle w:val="4"/>
       </w:pPr>
+    </w:p>
+    <w:p>
+      <w:pPr>
+        <w:pStyle w:val="4"/>
+      </w:pPr>
       <w:r>
         <w:t>3.1 Class Diagram (CD)*</w:t>
       </w:r>
-    </w:p>
-    <w:p>
-      <w:pPr>
-        <w:pStyle w:val="2"/>
-      </w:pPr>
       <w:bookmarkStart w:id="12" w:name="bookmark=id.26in1rg" w:colFirst="0" w:colLast="0"/>
       <w:bookmarkEnd w:id="12"/>
     </w:p>
@@ -1158,6 +1196,526 @@
     </w:p>
     <w:p>
       <w:pPr>
+        <w:pStyle w:val="20"/>
+        <w:keepNext w:val="0"/>
+        <w:keepLines w:val="0"/>
+        <w:widowControl/>
+        <w:suppressLineNumbers w:val="0"/>
+        <w:shd w:val="clear" w:fill="2B2B2B"/>
+        <w:rPr>
+          <w:rFonts w:ascii="monospace" w:hAnsi="monospace" w:eastAsia="monospace" w:cs="monospace"/>
+          <w:color w:val="A9B7C6"/>
+          <w:sz w:val="19"/>
+          <w:szCs w:val="19"/>
+        </w:rPr>
+      </w:pPr>
+      <w:r>
+        <w:rPr>
+          <w:rFonts w:hint="default" w:ascii="monospace" w:hAnsi="monospace" w:eastAsia="monospace" w:cs="monospace"/>
+          <w:color w:val="BBB529"/>
+          <w:sz w:val="19"/>
+          <w:szCs w:val="19"/>
+          <w:shd w:val="clear" w:fill="2B2B2B"/>
+        </w:rPr>
+        <w:t>@Test</w:t>
+      </w:r>
+      <w:r>
+        <w:rPr>
+          <w:rFonts w:hint="default" w:ascii="monospace" w:hAnsi="monospace" w:eastAsia="monospace" w:cs="monospace"/>
+          <w:color w:val="BBB529"/>
+          <w:sz w:val="19"/>
+          <w:szCs w:val="19"/>
+          <w:shd w:val="clear" w:fill="2B2B2B"/>
+        </w:rPr>
+        <w:br w:type="textWrapping"/>
+      </w:r>
+      <w:r>
+        <w:rPr>
+          <w:rFonts w:hint="default" w:ascii="monospace" w:hAnsi="monospace" w:eastAsia="monospace" w:cs="monospace"/>
+          <w:color w:val="CC7832"/>
+          <w:sz w:val="19"/>
+          <w:szCs w:val="19"/>
+          <w:shd w:val="clear" w:fill="2B2B2B"/>
+        </w:rPr>
+        <w:t xml:space="preserve">public void </w:t>
+      </w:r>
+      <w:r>
+        <w:rPr>
+          <w:rFonts w:hint="default" w:ascii="monospace" w:hAnsi="monospace" w:eastAsia="monospace" w:cs="monospace"/>
+          <w:color w:val="FFC66D"/>
+          <w:sz w:val="19"/>
+          <w:szCs w:val="19"/>
+          <w:shd w:val="clear" w:fill="2B2B2B"/>
+        </w:rPr>
+        <w:t>ensureCategoryNameIsNotCreatedWithOnlyNumbers</w:t>
+      </w:r>
+      <w:r>
+        <w:rPr>
+          <w:rFonts w:hint="default" w:ascii="monospace" w:hAnsi="monospace" w:eastAsia="monospace" w:cs="monospace"/>
+          <w:i/>
+          <w:iCs/>
+          <w:color w:val="9876AA"/>
+          <w:sz w:val="19"/>
+          <w:szCs w:val="19"/>
+          <w:shd w:val="clear" w:fill="2B2B2B"/>
+        </w:rPr>
+        <w:t>(){</w:t>
+      </w:r>
+      <w:r>
+        <w:rPr>
+          <w:rFonts w:hint="default" w:ascii="monospace" w:hAnsi="monospace" w:eastAsia="monospace" w:cs="monospace"/>
+          <w:i/>
+          <w:iCs/>
+          <w:color w:val="9876AA"/>
+          <w:sz w:val="19"/>
+          <w:szCs w:val="19"/>
+          <w:shd w:val="clear" w:fill="2B2B2B"/>
+        </w:rPr>
+        <w:br w:type="textWrapping"/>
+      </w:r>
+      <w:r>
+        <w:rPr>
+          <w:rFonts w:hint="default" w:ascii="monospace" w:hAnsi="monospace" w:eastAsia="monospace" w:cs="monospace"/>
+          <w:i/>
+          <w:iCs/>
+          <w:color w:val="9876AA"/>
+          <w:sz w:val="19"/>
+          <w:szCs w:val="19"/>
+          <w:shd w:val="clear" w:fill="2B2B2B"/>
+        </w:rPr>
+        <w:t xml:space="preserve">    </w:t>
+      </w:r>
+      <w:r>
+        <w:rPr>
+          <w:rFonts w:hint="default" w:ascii="monospace" w:hAnsi="monospace" w:eastAsia="monospace" w:cs="monospace"/>
+          <w:color w:val="A9B7C6"/>
+          <w:sz w:val="19"/>
+          <w:szCs w:val="19"/>
+          <w:shd w:val="clear" w:fill="2B2B2B"/>
+        </w:rPr>
+        <w:t xml:space="preserve">String categoryName = </w:t>
+      </w:r>
+      <w:r>
+        <w:rPr>
+          <w:rFonts w:hint="default" w:ascii="monospace" w:hAnsi="monospace" w:eastAsia="monospace" w:cs="monospace"/>
+          <w:color w:val="6A8759"/>
+          <w:sz w:val="19"/>
+          <w:szCs w:val="19"/>
+          <w:shd w:val="clear" w:fill="2B2B2B"/>
+        </w:rPr>
+        <w:t>"123456789"</w:t>
+      </w:r>
+      <w:r>
+        <w:rPr>
+          <w:rFonts w:hint="default" w:ascii="monospace" w:hAnsi="monospace" w:eastAsia="monospace" w:cs="monospace"/>
+          <w:color w:val="CC7832"/>
+          <w:sz w:val="19"/>
+          <w:szCs w:val="19"/>
+          <w:shd w:val="clear" w:fill="2B2B2B"/>
+        </w:rPr>
+        <w:t>;</w:t>
+      </w:r>
+      <w:r>
+        <w:rPr>
+          <w:rFonts w:hint="default" w:ascii="monospace" w:hAnsi="monospace" w:eastAsia="monospace" w:cs="monospace"/>
+          <w:color w:val="CC7832"/>
+          <w:sz w:val="19"/>
+          <w:szCs w:val="19"/>
+          <w:shd w:val="clear" w:fill="2B2B2B"/>
+        </w:rPr>
+        <w:br w:type="textWrapping"/>
+      </w:r>
+      <w:r>
+        <w:rPr>
+          <w:rFonts w:hint="default" w:ascii="monospace" w:hAnsi="monospace" w:eastAsia="monospace" w:cs="monospace"/>
+          <w:color w:val="CC7832"/>
+          <w:sz w:val="19"/>
+          <w:szCs w:val="19"/>
+          <w:shd w:val="clear" w:fill="2B2B2B"/>
+        </w:rPr>
+        <w:br w:type="textWrapping"/>
+      </w:r>
+      <w:r>
+        <w:rPr>
+          <w:rFonts w:hint="default" w:ascii="monospace" w:hAnsi="monospace" w:eastAsia="monospace" w:cs="monospace"/>
+          <w:color w:val="CC7832"/>
+          <w:sz w:val="19"/>
+          <w:szCs w:val="19"/>
+          <w:shd w:val="clear" w:fill="2B2B2B"/>
+        </w:rPr>
+        <w:t xml:space="preserve">    </w:t>
+      </w:r>
+      <w:r>
+        <w:rPr>
+          <w:rFonts w:hint="default" w:ascii="monospace" w:hAnsi="monospace" w:eastAsia="monospace" w:cs="monospace"/>
+          <w:color w:val="A9B7C6"/>
+          <w:sz w:val="19"/>
+          <w:szCs w:val="19"/>
+          <w:shd w:val="clear" w:fill="2B2B2B"/>
+        </w:rPr>
+        <w:t xml:space="preserve">IllegalArgumentException illegalArgumentException = </w:t>
+      </w:r>
+      <w:r>
+        <w:rPr>
+          <w:rFonts w:hint="default" w:ascii="monospace" w:hAnsi="monospace" w:eastAsia="monospace" w:cs="monospace"/>
+          <w:i/>
+          <w:iCs/>
+          <w:color w:val="A9B7C6"/>
+          <w:sz w:val="19"/>
+          <w:szCs w:val="19"/>
+          <w:shd w:val="clear" w:fill="2B2B2B"/>
+        </w:rPr>
+        <w:t>assertThrows</w:t>
+      </w:r>
+      <w:r>
+        <w:rPr>
+          <w:rFonts w:hint="default" w:ascii="monospace" w:hAnsi="monospace" w:eastAsia="monospace" w:cs="monospace"/>
+          <w:i/>
+          <w:iCs/>
+          <w:color w:val="9876AA"/>
+          <w:sz w:val="19"/>
+          <w:szCs w:val="19"/>
+          <w:shd w:val="clear" w:fill="2B2B2B"/>
+        </w:rPr>
+        <w:t>(</w:t>
+      </w:r>
+      <w:r>
+        <w:rPr>
+          <w:rFonts w:hint="default" w:ascii="monospace" w:hAnsi="monospace" w:eastAsia="monospace" w:cs="monospace"/>
+          <w:color w:val="A9B7C6"/>
+          <w:sz w:val="19"/>
+          <w:szCs w:val="19"/>
+          <w:shd w:val="clear" w:fill="2B2B2B"/>
+        </w:rPr>
+        <w:t>IllegalArgumentException.</w:t>
+      </w:r>
+      <w:r>
+        <w:rPr>
+          <w:rFonts w:hint="default" w:ascii="monospace" w:hAnsi="monospace" w:eastAsia="monospace" w:cs="monospace"/>
+          <w:color w:val="CC7832"/>
+          <w:sz w:val="19"/>
+          <w:szCs w:val="19"/>
+          <w:shd w:val="clear" w:fill="2B2B2B"/>
+        </w:rPr>
+        <w:t xml:space="preserve">class, </w:t>
+      </w:r>
+      <w:r>
+        <w:rPr>
+          <w:rFonts w:hint="default" w:ascii="monospace" w:hAnsi="monospace" w:eastAsia="monospace" w:cs="monospace"/>
+          <w:i/>
+          <w:iCs/>
+          <w:color w:val="9876AA"/>
+          <w:sz w:val="19"/>
+          <w:szCs w:val="19"/>
+          <w:shd w:val="clear" w:fill="2B2B2B"/>
+        </w:rPr>
+        <w:t xml:space="preserve">() </w:t>
+      </w:r>
+      <w:r>
+        <w:rPr>
+          <w:rFonts w:hint="default" w:ascii="monospace" w:hAnsi="monospace" w:eastAsia="monospace" w:cs="monospace"/>
+          <w:color w:val="A9B7C6"/>
+          <w:sz w:val="19"/>
+          <w:szCs w:val="19"/>
+          <w:shd w:val="clear" w:fill="2B2B2B"/>
+        </w:rPr>
+        <w:t xml:space="preserve">-&gt; </w:t>
+      </w:r>
+      <w:r>
+        <w:rPr>
+          <w:rFonts w:hint="default" w:ascii="monospace" w:hAnsi="monospace" w:eastAsia="monospace" w:cs="monospace"/>
+          <w:i/>
+          <w:iCs/>
+          <w:color w:val="9876AA"/>
+          <w:sz w:val="19"/>
+          <w:szCs w:val="19"/>
+          <w:shd w:val="clear" w:fill="2B2B2B"/>
+        </w:rPr>
+        <w:t>{</w:t>
+      </w:r>
+      <w:r>
+        <w:rPr>
+          <w:rFonts w:hint="default" w:ascii="monospace" w:hAnsi="monospace" w:eastAsia="monospace" w:cs="monospace"/>
+          <w:i/>
+          <w:iCs/>
+          <w:color w:val="9876AA"/>
+          <w:sz w:val="19"/>
+          <w:szCs w:val="19"/>
+          <w:shd w:val="clear" w:fill="2B2B2B"/>
+        </w:rPr>
+        <w:br w:type="textWrapping"/>
+      </w:r>
+      <w:r>
+        <w:rPr>
+          <w:rFonts w:hint="default" w:ascii="monospace" w:hAnsi="monospace" w:eastAsia="monospace" w:cs="monospace"/>
+          <w:i/>
+          <w:iCs/>
+          <w:color w:val="9876AA"/>
+          <w:sz w:val="19"/>
+          <w:szCs w:val="19"/>
+          <w:shd w:val="clear" w:fill="2B2B2B"/>
+        </w:rPr>
+        <w:t xml:space="preserve">        </w:t>
+      </w:r>
+      <w:r>
+        <w:rPr>
+          <w:rFonts w:hint="default" w:ascii="monospace" w:hAnsi="monospace" w:eastAsia="monospace" w:cs="monospace"/>
+          <w:color w:val="CC7832"/>
+          <w:sz w:val="19"/>
+          <w:szCs w:val="19"/>
+          <w:shd w:val="clear" w:fill="2B2B2B"/>
+        </w:rPr>
+        <w:t xml:space="preserve">new </w:t>
+      </w:r>
+      <w:r>
+        <w:rPr>
+          <w:rFonts w:hint="default" w:ascii="monospace" w:hAnsi="monospace" w:eastAsia="monospace" w:cs="monospace"/>
+          <w:color w:val="A9B7C6"/>
+          <w:sz w:val="19"/>
+          <w:szCs w:val="19"/>
+          <w:shd w:val="clear" w:fill="2B2B2B"/>
+        </w:rPr>
+        <w:t>CategoryName</w:t>
+      </w:r>
+      <w:r>
+        <w:rPr>
+          <w:rFonts w:hint="default" w:ascii="monospace" w:hAnsi="monospace" w:eastAsia="monospace" w:cs="monospace"/>
+          <w:i/>
+          <w:iCs/>
+          <w:color w:val="9876AA"/>
+          <w:sz w:val="19"/>
+          <w:szCs w:val="19"/>
+          <w:shd w:val="clear" w:fill="2B2B2B"/>
+        </w:rPr>
+        <w:t>(</w:t>
+      </w:r>
+      <w:r>
+        <w:rPr>
+          <w:rFonts w:hint="default" w:ascii="monospace" w:hAnsi="monospace" w:eastAsia="monospace" w:cs="monospace"/>
+          <w:color w:val="B389C5"/>
+          <w:sz w:val="19"/>
+          <w:szCs w:val="19"/>
+          <w:shd w:val="clear" w:fill="2B2B2B"/>
+        </w:rPr>
+        <w:t>categoryName</w:t>
+      </w:r>
+      <w:r>
+        <w:rPr>
+          <w:rFonts w:hint="default" w:ascii="monospace" w:hAnsi="monospace" w:eastAsia="monospace" w:cs="monospace"/>
+          <w:i/>
+          <w:iCs/>
+          <w:color w:val="9876AA"/>
+          <w:sz w:val="19"/>
+          <w:szCs w:val="19"/>
+          <w:shd w:val="clear" w:fill="2B2B2B"/>
+        </w:rPr>
+        <w:t>)</w:t>
+      </w:r>
+      <w:r>
+        <w:rPr>
+          <w:rFonts w:hint="default" w:ascii="monospace" w:hAnsi="monospace" w:eastAsia="monospace" w:cs="monospace"/>
+          <w:color w:val="CC7832"/>
+          <w:sz w:val="19"/>
+          <w:szCs w:val="19"/>
+          <w:shd w:val="clear" w:fill="2B2B2B"/>
+        </w:rPr>
+        <w:t>;</w:t>
+      </w:r>
+      <w:r>
+        <w:rPr>
+          <w:rFonts w:hint="default" w:ascii="monospace" w:hAnsi="monospace" w:eastAsia="monospace" w:cs="monospace"/>
+          <w:color w:val="CC7832"/>
+          <w:sz w:val="19"/>
+          <w:szCs w:val="19"/>
+          <w:shd w:val="clear" w:fill="2B2B2B"/>
+        </w:rPr>
+        <w:br w:type="textWrapping"/>
+      </w:r>
+      <w:r>
+        <w:rPr>
+          <w:rFonts w:hint="default" w:ascii="monospace" w:hAnsi="monospace" w:eastAsia="monospace" w:cs="monospace"/>
+          <w:color w:val="CC7832"/>
+          <w:sz w:val="19"/>
+          <w:szCs w:val="19"/>
+          <w:shd w:val="clear" w:fill="2B2B2B"/>
+        </w:rPr>
+        <w:t xml:space="preserve">    </w:t>
+      </w:r>
+      <w:r>
+        <w:rPr>
+          <w:rFonts w:hint="default" w:ascii="monospace" w:hAnsi="monospace" w:eastAsia="monospace" w:cs="monospace"/>
+          <w:i/>
+          <w:iCs/>
+          <w:color w:val="9876AA"/>
+          <w:sz w:val="19"/>
+          <w:szCs w:val="19"/>
+          <w:shd w:val="clear" w:fill="2B2B2B"/>
+        </w:rPr>
+        <w:t>})</w:t>
+      </w:r>
+      <w:r>
+        <w:rPr>
+          <w:rFonts w:hint="default" w:ascii="monospace" w:hAnsi="monospace" w:eastAsia="monospace" w:cs="monospace"/>
+          <w:color w:val="CC7832"/>
+          <w:sz w:val="19"/>
+          <w:szCs w:val="19"/>
+          <w:shd w:val="clear" w:fill="2B2B2B"/>
+        </w:rPr>
+        <w:t>;</w:t>
+      </w:r>
+      <w:r>
+        <w:rPr>
+          <w:rFonts w:hint="default" w:ascii="monospace" w:hAnsi="monospace" w:eastAsia="monospace" w:cs="monospace"/>
+          <w:color w:val="CC7832"/>
+          <w:sz w:val="19"/>
+          <w:szCs w:val="19"/>
+          <w:shd w:val="clear" w:fill="2B2B2B"/>
+        </w:rPr>
+        <w:br w:type="textWrapping"/>
+      </w:r>
+      <w:r>
+        <w:rPr>
+          <w:rFonts w:hint="default" w:ascii="monospace" w:hAnsi="monospace" w:eastAsia="monospace" w:cs="monospace"/>
+          <w:color w:val="CC7832"/>
+          <w:sz w:val="19"/>
+          <w:szCs w:val="19"/>
+          <w:shd w:val="clear" w:fill="2B2B2B"/>
+        </w:rPr>
+        <w:br w:type="textWrapping"/>
+      </w:r>
+      <w:r>
+        <w:rPr>
+          <w:rFonts w:hint="default" w:ascii="monospace" w:hAnsi="monospace" w:eastAsia="monospace" w:cs="monospace"/>
+          <w:color w:val="CC7832"/>
+          <w:sz w:val="19"/>
+          <w:szCs w:val="19"/>
+          <w:shd w:val="clear" w:fill="2B2B2B"/>
+        </w:rPr>
+        <w:t xml:space="preserve">    </w:t>
+      </w:r>
+      <w:r>
+        <w:rPr>
+          <w:rFonts w:hint="default" w:ascii="monospace" w:hAnsi="monospace" w:eastAsia="monospace" w:cs="monospace"/>
+          <w:color w:val="A9B7C6"/>
+          <w:sz w:val="19"/>
+          <w:szCs w:val="19"/>
+          <w:shd w:val="clear" w:fill="2B2B2B"/>
+        </w:rPr>
+        <w:t>Assert.</w:t>
+      </w:r>
+      <w:r>
+        <w:rPr>
+          <w:rFonts w:hint="default" w:ascii="monospace" w:hAnsi="monospace" w:eastAsia="monospace" w:cs="monospace"/>
+          <w:i/>
+          <w:iCs/>
+          <w:color w:val="A9B7C6"/>
+          <w:sz w:val="19"/>
+          <w:szCs w:val="19"/>
+          <w:shd w:val="clear" w:fill="2B2B2B"/>
+        </w:rPr>
+        <w:t>assertEquals</w:t>
+      </w:r>
+      <w:r>
+        <w:rPr>
+          <w:rFonts w:hint="default" w:ascii="monospace" w:hAnsi="monospace" w:eastAsia="monospace" w:cs="monospace"/>
+          <w:i/>
+          <w:iCs/>
+          <w:color w:val="9876AA"/>
+          <w:sz w:val="19"/>
+          <w:szCs w:val="19"/>
+          <w:shd w:val="clear" w:fill="2B2B2B"/>
+        </w:rPr>
+        <w:t>(</w:t>
+      </w:r>
+      <w:r>
+        <w:rPr>
+          <w:rFonts w:hint="default" w:ascii="monospace" w:hAnsi="monospace" w:eastAsia="monospace" w:cs="monospace"/>
+          <w:color w:val="A9B7C6"/>
+          <w:sz w:val="19"/>
+          <w:szCs w:val="19"/>
+          <w:shd w:val="clear" w:fill="2B2B2B"/>
+        </w:rPr>
+        <w:t>illegalArgumentException.getMessage</w:t>
+      </w:r>
+      <w:r>
+        <w:rPr>
+          <w:rFonts w:hint="default" w:ascii="monospace" w:hAnsi="monospace" w:eastAsia="monospace" w:cs="monospace"/>
+          <w:i/>
+          <w:iCs/>
+          <w:color w:val="9876AA"/>
+          <w:sz w:val="19"/>
+          <w:szCs w:val="19"/>
+          <w:shd w:val="clear" w:fill="2B2B2B"/>
+        </w:rPr>
+        <w:t>()</w:t>
+      </w:r>
+      <w:r>
+        <w:rPr>
+          <w:rFonts w:hint="default" w:ascii="monospace" w:hAnsi="monospace" w:eastAsia="monospace" w:cs="monospace"/>
+          <w:color w:val="CC7832"/>
+          <w:sz w:val="19"/>
+          <w:szCs w:val="19"/>
+          <w:shd w:val="clear" w:fill="2B2B2B"/>
+        </w:rPr>
+        <w:t xml:space="preserve">, </w:t>
+      </w:r>
+      <w:r>
+        <w:rPr>
+          <w:rFonts w:hint="default" w:ascii="monospace" w:hAnsi="monospace" w:eastAsia="monospace" w:cs="monospace"/>
+          <w:color w:val="6A8759"/>
+          <w:sz w:val="19"/>
+          <w:szCs w:val="19"/>
+          <w:shd w:val="clear" w:fill="2B2B2B"/>
+        </w:rPr>
+        <w:t>"Impossible to create category name"</w:t>
+      </w:r>
+      <w:r>
+        <w:rPr>
+          <w:rFonts w:hint="default" w:ascii="monospace" w:hAnsi="monospace" w:eastAsia="monospace" w:cs="monospace"/>
+          <w:i/>
+          <w:iCs/>
+          <w:color w:val="9876AA"/>
+          <w:sz w:val="19"/>
+          <w:szCs w:val="19"/>
+          <w:shd w:val="clear" w:fill="2B2B2B"/>
+        </w:rPr>
+        <w:t>)</w:t>
+      </w:r>
+      <w:r>
+        <w:rPr>
+          <w:rFonts w:hint="default" w:ascii="monospace" w:hAnsi="monospace" w:eastAsia="monospace" w:cs="monospace"/>
+          <w:color w:val="CC7832"/>
+          <w:sz w:val="19"/>
+          <w:szCs w:val="19"/>
+          <w:shd w:val="clear" w:fill="2B2B2B"/>
+        </w:rPr>
+        <w:t>;</w:t>
+      </w:r>
+      <w:r>
+        <w:rPr>
+          <w:rFonts w:hint="default" w:ascii="monospace" w:hAnsi="monospace" w:eastAsia="monospace" w:cs="monospace"/>
+          <w:color w:val="CC7832"/>
+          <w:sz w:val="19"/>
+          <w:szCs w:val="19"/>
+          <w:shd w:val="clear" w:fill="2B2B2B"/>
+        </w:rPr>
+        <w:br w:type="textWrapping"/>
+      </w:r>
+      <w:r>
+        <w:rPr>
+          <w:rFonts w:hint="default" w:ascii="monospace" w:hAnsi="monospace" w:eastAsia="monospace" w:cs="monospace"/>
+          <w:i/>
+          <w:iCs/>
+          <w:color w:val="9876AA"/>
+          <w:sz w:val="19"/>
+          <w:szCs w:val="19"/>
+          <w:shd w:val="clear" w:fill="2B2B2B"/>
+        </w:rPr>
+        <w:t>}</w:t>
+      </w:r>
+    </w:p>
+    <w:p>
+      <w:pPr>
         <w:pBdr>
           <w:top w:val="none" w:color="auto" w:sz="0" w:space="0"/>
           <w:left w:val="none" w:color="auto" w:sz="0" w:space="0"/>
@@ -1187,32 +1745,13 @@
         <w:spacing w:after="0"/>
         <w:rPr>
           <w:rFonts w:ascii="Calibri" w:hAnsi="Calibri" w:eastAsia="Calibri" w:cs="Calibri"/>
-          <w:color w:val="CC7832"/>
+          <w:i/>
+          <w:color w:val="9876AA"/>
           <w:sz w:val="19"/>
           <w:szCs w:val="19"/>
           <w:shd w:val="clear" w:color="auto" w:fill="2B2B2B"/>
         </w:rPr>
       </w:pPr>
-      <w:r>
-        <w:rPr>
-          <w:rFonts w:ascii="Calibri" w:hAnsi="Calibri" w:eastAsia="Calibri" w:cs="Calibri"/>
-          <w:color w:val="BBB529"/>
-          <w:sz w:val="19"/>
-          <w:szCs w:val="19"/>
-          <w:shd w:val="clear" w:color="auto" w:fill="2B2B2B"/>
-        </w:rPr>
-        <w:t>@Test</w:t>
-      </w:r>
-      <w:r>
-        <w:rPr>
-          <w:rFonts w:ascii="Calibri" w:hAnsi="Calibri" w:eastAsia="Calibri" w:cs="Calibri"/>
-          <w:color w:val="BBB529"/>
-          <w:sz w:val="19"/>
-          <w:szCs w:val="19"/>
-          <w:shd w:val="clear" w:color="auto" w:fill="2B2B2B"/>
-        </w:rPr>
-        <w:br w:type="textWrapping"/>
-      </w:r>
       <w:r>
         <w:rPr>
           <w:rFonts w:ascii="Calibri" w:hAnsi="Calibri" w:eastAsia="Calibri" w:cs="Calibri"/>
@@ -1221,17 +1760,7 @@
           <w:szCs w:val="19"/>
           <w:shd w:val="clear" w:color="auto" w:fill="2B2B2B"/>
         </w:rPr>
-        <w:t xml:space="preserve">public void </w:t>
-      </w:r>
-      <w:r>
-        <w:rPr>
-          <w:rFonts w:ascii="Calibri" w:hAnsi="Calibri" w:eastAsia="Calibri" w:cs="Calibri"/>
-          <w:color w:val="FFC66D"/>
-          <w:sz w:val="19"/>
-          <w:szCs w:val="19"/>
-          <w:shd w:val="clear" w:color="auto" w:fill="2B2B2B"/>
-        </w:rPr>
-        <w:t>shouldAvoidCreationOfCategoryThatIsBaseCategory</w:t>
+        <w:br w:type="textWrapping"/>
       </w:r>
       <w:r>
         <w:rPr>
@@ -1242,318 +1771,527 @@
           <w:szCs w:val="19"/>
           <w:shd w:val="clear" w:color="auto" w:fill="2B2B2B"/>
         </w:rPr>
-        <w:t>() {</w:t>
-      </w:r>
-      <w:r>
-        <w:rPr>
-          <w:rFonts w:ascii="Calibri" w:hAnsi="Calibri" w:eastAsia="Calibri" w:cs="Calibri"/>
+        <w:t>}</w:t>
+      </w:r>
+    </w:p>
+    <w:p>
+      <w:pPr>
+        <w:pStyle w:val="20"/>
+        <w:keepNext w:val="0"/>
+        <w:keepLines w:val="0"/>
+        <w:widowControl/>
+        <w:suppressLineNumbers w:val="0"/>
+        <w:shd w:val="clear" w:fill="2B2B2B"/>
+        <w:rPr>
+          <w:rFonts w:ascii="monospace" w:hAnsi="monospace" w:eastAsia="monospace" w:cs="monospace"/>
+          <w:color w:val="A9B7C6"/>
+          <w:sz w:val="19"/>
+          <w:szCs w:val="19"/>
+        </w:rPr>
+      </w:pPr>
+      <w:r>
+        <w:rPr>
+          <w:rFonts w:hint="default" w:ascii="monospace" w:hAnsi="monospace" w:eastAsia="monospace" w:cs="monospace"/>
+          <w:color w:val="BBB529"/>
+          <w:sz w:val="19"/>
+          <w:szCs w:val="19"/>
+          <w:shd w:val="clear" w:fill="2B2B2B"/>
+        </w:rPr>
+        <w:t>@Test</w:t>
+      </w:r>
+      <w:r>
+        <w:rPr>
+          <w:rFonts w:hint="default" w:ascii="monospace" w:hAnsi="monospace" w:eastAsia="monospace" w:cs="monospace"/>
+          <w:color w:val="BBB529"/>
+          <w:sz w:val="19"/>
+          <w:szCs w:val="19"/>
+          <w:shd w:val="clear" w:fill="2B2B2B"/>
+        </w:rPr>
+        <w:br w:type="textWrapping"/>
+      </w:r>
+      <w:r>
+        <w:rPr>
+          <w:rFonts w:hint="default" w:ascii="monospace" w:hAnsi="monospace" w:eastAsia="monospace" w:cs="monospace"/>
+          <w:color w:val="CC7832"/>
+          <w:sz w:val="19"/>
+          <w:szCs w:val="19"/>
+          <w:shd w:val="clear" w:fill="2B2B2B"/>
+        </w:rPr>
+        <w:t xml:space="preserve">public void </w:t>
+      </w:r>
+      <w:r>
+        <w:rPr>
+          <w:rFonts w:hint="default" w:ascii="monospace" w:hAnsi="monospace" w:eastAsia="monospace" w:cs="monospace"/>
+          <w:color w:val="FFC66D"/>
+          <w:sz w:val="19"/>
+          <w:szCs w:val="19"/>
+          <w:shd w:val="clear" w:fill="2B2B2B"/>
+        </w:rPr>
+        <w:t>ensureCategoryNameIsNotCreatedWithOnlySpecialCharacters</w:t>
+      </w:r>
+      <w:r>
+        <w:rPr>
+          <w:rFonts w:hint="default" w:ascii="monospace" w:hAnsi="monospace" w:eastAsia="monospace" w:cs="monospace"/>
           <w:i/>
+          <w:iCs/>
           <w:color w:val="9876AA"/>
           <w:sz w:val="19"/>
           <w:szCs w:val="19"/>
-          <w:shd w:val="clear" w:color="auto" w:fill="2B2B2B"/>
+          <w:shd w:val="clear" w:fill="2B2B2B"/>
+        </w:rPr>
+        <w:t>(){</w:t>
+      </w:r>
+      <w:r>
+        <w:rPr>
+          <w:rFonts w:hint="default" w:ascii="monospace" w:hAnsi="monospace" w:eastAsia="monospace" w:cs="monospace"/>
+          <w:i/>
+          <w:iCs/>
+          <w:color w:val="9876AA"/>
+          <w:sz w:val="19"/>
+          <w:szCs w:val="19"/>
+          <w:shd w:val="clear" w:fill="2B2B2B"/>
         </w:rPr>
         <w:br w:type="textWrapping"/>
       </w:r>
       <w:r>
         <w:rPr>
-          <w:rFonts w:ascii="Calibri" w:hAnsi="Calibri" w:eastAsia="Calibri" w:cs="Calibri"/>
+          <w:rFonts w:hint="default" w:ascii="monospace" w:hAnsi="monospace" w:eastAsia="monospace" w:cs="monospace"/>
           <w:i/>
+          <w:iCs/>
           <w:color w:val="9876AA"/>
           <w:sz w:val="19"/>
           <w:szCs w:val="19"/>
-          <w:shd w:val="clear" w:color="auto" w:fill="2B2B2B"/>
-        </w:rPr>
-        <w:t xml:space="preserve">   </w:t>
-      </w:r>
-      <w:r>
-        <w:rPr>
-          <w:rFonts w:ascii="Calibri" w:hAnsi="Calibri" w:eastAsia="Calibri" w:cs="Calibri"/>
-          <w:color w:val="808080"/>
-          <w:sz w:val="19"/>
-          <w:szCs w:val="19"/>
-          <w:shd w:val="clear" w:color="auto" w:fill="2B2B2B"/>
-        </w:rPr>
-        <w:t>//Arrange</w:t>
-      </w:r>
-      <w:r>
-        <w:rPr>
-          <w:rFonts w:ascii="Calibri" w:hAnsi="Calibri" w:eastAsia="Calibri" w:cs="Calibri"/>
-          <w:color w:val="808080"/>
-          <w:sz w:val="19"/>
-          <w:szCs w:val="19"/>
-          <w:shd w:val="clear" w:color="auto" w:fill="2B2B2B"/>
+          <w:shd w:val="clear" w:fill="2B2B2B"/>
+        </w:rPr>
+        <w:t xml:space="preserve">    </w:t>
+      </w:r>
+      <w:r>
+        <w:rPr>
+          <w:rFonts w:hint="default" w:ascii="monospace" w:hAnsi="monospace" w:eastAsia="monospace" w:cs="monospace"/>
+          <w:color w:val="A9B7C6"/>
+          <w:sz w:val="19"/>
+          <w:szCs w:val="19"/>
+          <w:shd w:val="clear" w:fill="2B2B2B"/>
+        </w:rPr>
+        <w:t xml:space="preserve">String categoryName = </w:t>
+      </w:r>
+      <w:r>
+        <w:rPr>
+          <w:rFonts w:hint="default" w:ascii="monospace" w:hAnsi="monospace" w:eastAsia="monospace" w:cs="monospace"/>
+          <w:color w:val="6A8759"/>
+          <w:sz w:val="19"/>
+          <w:szCs w:val="19"/>
+          <w:shd w:val="clear" w:fill="2B2B2B"/>
+        </w:rPr>
+        <w:t>"$%&amp;/(/&amp;%&amp;/(/&amp;%$))#$€"</w:t>
+      </w:r>
+      <w:r>
+        <w:rPr>
+          <w:rFonts w:hint="default" w:ascii="monospace" w:hAnsi="monospace" w:eastAsia="monospace" w:cs="monospace"/>
+          <w:color w:val="CC7832"/>
+          <w:sz w:val="19"/>
+          <w:szCs w:val="19"/>
+          <w:shd w:val="clear" w:fill="2B2B2B"/>
+        </w:rPr>
+        <w:t>;</w:t>
+      </w:r>
+      <w:r>
+        <w:rPr>
+          <w:rFonts w:hint="default" w:ascii="monospace" w:hAnsi="monospace" w:eastAsia="monospace" w:cs="monospace"/>
+          <w:color w:val="CC7832"/>
+          <w:sz w:val="19"/>
+          <w:szCs w:val="19"/>
+          <w:shd w:val="clear" w:fill="2B2B2B"/>
         </w:rPr>
         <w:br w:type="textWrapping"/>
       </w:r>
       <w:r>
         <w:rPr>
-          <w:rFonts w:ascii="Calibri" w:hAnsi="Calibri" w:eastAsia="Calibri" w:cs="Calibri"/>
-          <w:color w:val="808080"/>
-          <w:sz w:val="19"/>
-          <w:szCs w:val="19"/>
-          <w:shd w:val="clear" w:color="auto" w:fill="2B2B2B"/>
+          <w:rFonts w:hint="default" w:ascii="monospace" w:hAnsi="monospace" w:eastAsia="monospace" w:cs="monospace"/>
+          <w:color w:val="CC7832"/>
+          <w:sz w:val="19"/>
+          <w:szCs w:val="19"/>
+          <w:shd w:val="clear" w:fill="2B2B2B"/>
+        </w:rPr>
+        <w:br w:type="textWrapping"/>
+      </w:r>
+      <w:r>
+        <w:rPr>
+          <w:rFonts w:hint="default" w:ascii="monospace" w:hAnsi="monospace" w:eastAsia="monospace" w:cs="monospace"/>
+          <w:color w:val="CC7832"/>
+          <w:sz w:val="19"/>
+          <w:szCs w:val="19"/>
+          <w:shd w:val="clear" w:fill="2B2B2B"/>
         </w:rPr>
         <w:t xml:space="preserve">    </w:t>
       </w:r>
       <w:r>
         <w:rPr>
-          <w:rFonts w:ascii="Calibri" w:hAnsi="Calibri" w:eastAsia="Calibri" w:cs="Calibri"/>
+          <w:rFonts w:hint="default" w:ascii="monospace" w:hAnsi="monospace" w:eastAsia="monospace" w:cs="monospace"/>
           <w:color w:val="A9B7C6"/>
           <w:sz w:val="19"/>
           <w:szCs w:val="19"/>
-          <w:shd w:val="clear" w:color="auto" w:fill="2B2B2B"/>
-        </w:rPr>
-        <w:t>Optional</w:t>
-      </w:r>
-      <w:r>
-        <w:rPr>
-          <w:rFonts w:ascii="Calibri" w:hAnsi="Calibri" w:eastAsia="Calibri" w:cs="Calibri"/>
+          <w:shd w:val="clear" w:fill="2B2B2B"/>
+        </w:rPr>
+        <w:t xml:space="preserve">IllegalArgumentException illegalArgumentException = </w:t>
+      </w:r>
+      <w:r>
+        <w:rPr>
+          <w:rFonts w:hint="default" w:ascii="monospace" w:hAnsi="monospace" w:eastAsia="monospace" w:cs="monospace"/>
           <w:i/>
+          <w:iCs/>
+          <w:color w:val="A9B7C6"/>
+          <w:sz w:val="19"/>
+          <w:szCs w:val="19"/>
+          <w:shd w:val="clear" w:fill="2B2B2B"/>
+        </w:rPr>
+        <w:t>assertThrows</w:t>
+      </w:r>
+      <w:r>
+        <w:rPr>
+          <w:rFonts w:hint="default" w:ascii="monospace" w:hAnsi="monospace" w:eastAsia="monospace" w:cs="monospace"/>
+          <w:i/>
+          <w:iCs/>
           <w:color w:val="9876AA"/>
           <w:sz w:val="19"/>
           <w:szCs w:val="19"/>
-          <w:shd w:val="clear" w:color="auto" w:fill="2B2B2B"/>
-        </w:rPr>
-        <w:t>&lt;</w:t>
-      </w:r>
-      <w:r>
-        <w:rPr>
-          <w:rFonts w:ascii="Calibri" w:hAnsi="Calibri" w:eastAsia="Calibri" w:cs="Calibri"/>
+          <w:shd w:val="clear" w:fill="2B2B2B"/>
+        </w:rPr>
+        <w:t>(</w:t>
+      </w:r>
+      <w:r>
+        <w:rPr>
+          <w:rFonts w:hint="default" w:ascii="monospace" w:hAnsi="monospace" w:eastAsia="monospace" w:cs="monospace"/>
           <w:color w:val="A9B7C6"/>
           <w:sz w:val="19"/>
           <w:szCs w:val="19"/>
-          <w:shd w:val="clear" w:color="auto" w:fill="2B2B2B"/>
-        </w:rPr>
-        <w:t>Category</w:t>
-      </w:r>
-      <w:r>
-        <w:rPr>
-          <w:rFonts w:ascii="Calibri" w:hAnsi="Calibri" w:eastAsia="Calibri" w:cs="Calibri"/>
+          <w:shd w:val="clear" w:fill="2B2B2B"/>
+        </w:rPr>
+        <w:t>IllegalArgumentException.</w:t>
+      </w:r>
+      <w:r>
+        <w:rPr>
+          <w:rFonts w:hint="default" w:ascii="monospace" w:hAnsi="monospace" w:eastAsia="monospace" w:cs="monospace"/>
+          <w:color w:val="CC7832"/>
+          <w:sz w:val="19"/>
+          <w:szCs w:val="19"/>
+          <w:shd w:val="clear" w:fill="2B2B2B"/>
+        </w:rPr>
+        <w:t xml:space="preserve">class, </w:t>
+      </w:r>
+      <w:r>
+        <w:rPr>
+          <w:rFonts w:hint="default" w:ascii="monospace" w:hAnsi="monospace" w:eastAsia="monospace" w:cs="monospace"/>
           <w:i/>
+          <w:iCs/>
           <w:color w:val="9876AA"/>
           <w:sz w:val="19"/>
           <w:szCs w:val="19"/>
-          <w:shd w:val="clear" w:color="auto" w:fill="2B2B2B"/>
-        </w:rPr>
-        <w:t xml:space="preserve">&gt; </w:t>
-      </w:r>
-      <w:r>
-        <w:rPr>
-          <w:rFonts w:ascii="Calibri" w:hAnsi="Calibri" w:eastAsia="Calibri" w:cs="Calibri"/>
+          <w:shd w:val="clear" w:fill="2B2B2B"/>
+        </w:rPr>
+        <w:t xml:space="preserve">() </w:t>
+      </w:r>
+      <w:r>
+        <w:rPr>
+          <w:rFonts w:hint="default" w:ascii="monospace" w:hAnsi="monospace" w:eastAsia="monospace" w:cs="monospace"/>
           <w:color w:val="A9B7C6"/>
           <w:sz w:val="19"/>
           <w:szCs w:val="19"/>
-          <w:shd w:val="clear" w:color="auto" w:fill="2B2B2B"/>
-        </w:rPr>
-        <w:t>cat = Optional.</w:t>
-      </w:r>
-      <w:r>
-        <w:rPr>
-          <w:rFonts w:ascii="Calibri" w:hAnsi="Calibri" w:eastAsia="Calibri" w:cs="Calibri"/>
+          <w:shd w:val="clear" w:fill="2B2B2B"/>
+        </w:rPr>
+        <w:t xml:space="preserve">-&gt; </w:t>
+      </w:r>
+      <w:r>
+        <w:rPr>
+          <w:rFonts w:hint="default" w:ascii="monospace" w:hAnsi="monospace" w:eastAsia="monospace" w:cs="monospace"/>
           <w:i/>
+          <w:iCs/>
+          <w:color w:val="9876AA"/>
+          <w:sz w:val="19"/>
+          <w:szCs w:val="19"/>
+          <w:shd w:val="clear" w:fill="2B2B2B"/>
+        </w:rPr>
+        <w:t>{</w:t>
+      </w:r>
+      <w:r>
+        <w:rPr>
+          <w:rFonts w:hint="default" w:ascii="monospace" w:hAnsi="monospace" w:eastAsia="monospace" w:cs="monospace"/>
+          <w:i/>
+          <w:iCs/>
+          <w:color w:val="9876AA"/>
+          <w:sz w:val="19"/>
+          <w:szCs w:val="19"/>
+          <w:shd w:val="clear" w:fill="2B2B2B"/>
+        </w:rPr>
+        <w:br w:type="textWrapping"/>
+      </w:r>
+      <w:r>
+        <w:rPr>
+          <w:rFonts w:hint="default" w:ascii="monospace" w:hAnsi="monospace" w:eastAsia="monospace" w:cs="monospace"/>
+          <w:i/>
+          <w:iCs/>
+          <w:color w:val="9876AA"/>
+          <w:sz w:val="19"/>
+          <w:szCs w:val="19"/>
+          <w:shd w:val="clear" w:fill="2B2B2B"/>
+        </w:rPr>
+        <w:t xml:space="preserve">        </w:t>
+      </w:r>
+      <w:r>
+        <w:rPr>
+          <w:rFonts w:hint="default" w:ascii="monospace" w:hAnsi="monospace" w:eastAsia="monospace" w:cs="monospace"/>
+          <w:color w:val="CC7832"/>
+          <w:sz w:val="19"/>
+          <w:szCs w:val="19"/>
+          <w:shd w:val="clear" w:fill="2B2B2B"/>
+        </w:rPr>
+        <w:t xml:space="preserve">new </w:t>
+      </w:r>
+      <w:r>
+        <w:rPr>
+          <w:rFonts w:hint="default" w:ascii="monospace" w:hAnsi="monospace" w:eastAsia="monospace" w:cs="monospace"/>
           <w:color w:val="A9B7C6"/>
           <w:sz w:val="19"/>
           <w:szCs w:val="19"/>
-          <w:shd w:val="clear" w:color="auto" w:fill="2B2B2B"/>
-        </w:rPr>
-        <w:t>of</w:t>
-      </w:r>
-      <w:r>
-        <w:rPr>
-          <w:rFonts w:ascii="Calibri" w:hAnsi="Calibri" w:eastAsia="Calibri" w:cs="Calibri"/>
+          <w:shd w:val="clear" w:fill="2B2B2B"/>
+        </w:rPr>
+        <w:t>CategoryName</w:t>
+      </w:r>
+      <w:r>
+        <w:rPr>
+          <w:rFonts w:hint="default" w:ascii="monospace" w:hAnsi="monospace" w:eastAsia="monospace" w:cs="monospace"/>
           <w:i/>
+          <w:iCs/>
           <w:color w:val="9876AA"/>
           <w:sz w:val="19"/>
           <w:szCs w:val="19"/>
-          <w:shd w:val="clear" w:color="auto" w:fill="2B2B2B"/>
+          <w:shd w:val="clear" w:fill="2B2B2B"/>
         </w:rPr>
         <w:t>(</w:t>
       </w:r>
       <w:r>
         <w:rPr>
-          <w:rFonts w:ascii="Calibri" w:hAnsi="Calibri" w:eastAsia="Calibri" w:cs="Calibri"/>
+          <w:rFonts w:hint="default" w:ascii="monospace" w:hAnsi="monospace" w:eastAsia="monospace" w:cs="monospace"/>
+          <w:color w:val="B389C5"/>
+          <w:sz w:val="19"/>
+          <w:szCs w:val="19"/>
+          <w:shd w:val="clear" w:fill="2B2B2B"/>
+        </w:rPr>
+        <w:t>categoryName</w:t>
+      </w:r>
+      <w:r>
+        <w:rPr>
+          <w:rFonts w:hint="default" w:ascii="monospace" w:hAnsi="monospace" w:eastAsia="monospace" w:cs="monospace"/>
+          <w:i/>
+          <w:iCs/>
           <w:color w:val="9876AA"/>
           <w:sz w:val="19"/>
           <w:szCs w:val="19"/>
-          <w:shd w:val="clear" w:color="auto" w:fill="2B2B2B"/>
-        </w:rPr>
-        <w:t>category1</w:t>
-      </w:r>
-      <w:r>
-        <w:rPr>
-          <w:rFonts w:ascii="Calibri" w:hAnsi="Calibri" w:eastAsia="Calibri" w:cs="Calibri"/>
+          <w:shd w:val="clear" w:fill="2B2B2B"/>
+        </w:rPr>
+        <w:t>)</w:t>
+      </w:r>
+      <w:r>
+        <w:rPr>
+          <w:rFonts w:hint="default" w:ascii="monospace" w:hAnsi="monospace" w:eastAsia="monospace" w:cs="monospace"/>
+          <w:color w:val="CC7832"/>
+          <w:sz w:val="19"/>
+          <w:szCs w:val="19"/>
+          <w:shd w:val="clear" w:fill="2B2B2B"/>
+        </w:rPr>
+        <w:t>;</w:t>
+      </w:r>
+      <w:r>
+        <w:rPr>
+          <w:rFonts w:hint="default" w:ascii="monospace" w:hAnsi="monospace" w:eastAsia="monospace" w:cs="monospace"/>
+          <w:color w:val="CC7832"/>
+          <w:sz w:val="19"/>
+          <w:szCs w:val="19"/>
+          <w:shd w:val="clear" w:fill="2B2B2B"/>
+        </w:rPr>
+        <w:br w:type="textWrapping"/>
+      </w:r>
+      <w:r>
+        <w:rPr>
+          <w:rFonts w:hint="default" w:ascii="monospace" w:hAnsi="monospace" w:eastAsia="monospace" w:cs="monospace"/>
+          <w:color w:val="CC7832"/>
+          <w:sz w:val="19"/>
+          <w:szCs w:val="19"/>
+          <w:shd w:val="clear" w:fill="2B2B2B"/>
+        </w:rPr>
+        <w:t xml:space="preserve">    </w:t>
+      </w:r>
+      <w:r>
+        <w:rPr>
+          <w:rFonts w:hint="default" w:ascii="monospace" w:hAnsi="monospace" w:eastAsia="monospace" w:cs="monospace"/>
           <w:i/>
+          <w:iCs/>
           <w:color w:val="9876AA"/>
           <w:sz w:val="19"/>
           <w:szCs w:val="19"/>
-          <w:shd w:val="clear" w:color="auto" w:fill="2B2B2B"/>
+          <w:shd w:val="clear" w:fill="2B2B2B"/>
+        </w:rPr>
+        <w:t>})</w:t>
+      </w:r>
+      <w:r>
+        <w:rPr>
+          <w:rFonts w:hint="default" w:ascii="monospace" w:hAnsi="monospace" w:eastAsia="monospace" w:cs="monospace"/>
+          <w:color w:val="CC7832"/>
+          <w:sz w:val="19"/>
+          <w:szCs w:val="19"/>
+          <w:shd w:val="clear" w:fill="2B2B2B"/>
+        </w:rPr>
+        <w:t>;</w:t>
+      </w:r>
+      <w:r>
+        <w:rPr>
+          <w:rFonts w:hint="default" w:ascii="monospace" w:hAnsi="monospace" w:eastAsia="monospace" w:cs="monospace"/>
+          <w:color w:val="CC7832"/>
+          <w:sz w:val="19"/>
+          <w:szCs w:val="19"/>
+          <w:shd w:val="clear" w:fill="2B2B2B"/>
+        </w:rPr>
+        <w:br w:type="textWrapping"/>
+      </w:r>
+      <w:r>
+        <w:rPr>
+          <w:rFonts w:hint="default" w:ascii="monospace" w:hAnsi="monospace" w:eastAsia="monospace" w:cs="monospace"/>
+          <w:color w:val="CC7832"/>
+          <w:sz w:val="19"/>
+          <w:szCs w:val="19"/>
+          <w:shd w:val="clear" w:fill="2B2B2B"/>
+        </w:rPr>
+        <w:br w:type="textWrapping"/>
+      </w:r>
+      <w:r>
+        <w:rPr>
+          <w:rFonts w:hint="default" w:ascii="monospace" w:hAnsi="monospace" w:eastAsia="monospace" w:cs="monospace"/>
+          <w:color w:val="CC7832"/>
+          <w:sz w:val="19"/>
+          <w:szCs w:val="19"/>
+          <w:shd w:val="clear" w:fill="2B2B2B"/>
+        </w:rPr>
+        <w:t xml:space="preserve">    </w:t>
+      </w:r>
+      <w:r>
+        <w:rPr>
+          <w:rFonts w:hint="default" w:ascii="monospace" w:hAnsi="monospace" w:eastAsia="monospace" w:cs="monospace"/>
+          <w:color w:val="A9B7C6"/>
+          <w:sz w:val="19"/>
+          <w:szCs w:val="19"/>
+          <w:shd w:val="clear" w:fill="2B2B2B"/>
+        </w:rPr>
+        <w:t>Assert.</w:t>
+      </w:r>
+      <w:r>
+        <w:rPr>
+          <w:rFonts w:hint="default" w:ascii="monospace" w:hAnsi="monospace" w:eastAsia="monospace" w:cs="monospace"/>
+          <w:i/>
+          <w:iCs/>
+          <w:color w:val="A9B7C6"/>
+          <w:sz w:val="19"/>
+          <w:szCs w:val="19"/>
+          <w:shd w:val="clear" w:fill="2B2B2B"/>
+        </w:rPr>
+        <w:t>assertEquals</w:t>
+      </w:r>
+      <w:r>
+        <w:rPr>
+          <w:rFonts w:hint="default" w:ascii="monospace" w:hAnsi="monospace" w:eastAsia="monospace" w:cs="monospace"/>
+          <w:i/>
+          <w:iCs/>
+          <w:color w:val="9876AA"/>
+          <w:sz w:val="19"/>
+          <w:szCs w:val="19"/>
+          <w:shd w:val="clear" w:fill="2B2B2B"/>
+        </w:rPr>
+        <w:t>(</w:t>
+      </w:r>
+      <w:r>
+        <w:rPr>
+          <w:rFonts w:hint="default" w:ascii="monospace" w:hAnsi="monospace" w:eastAsia="monospace" w:cs="monospace"/>
+          <w:color w:val="A9B7C6"/>
+          <w:sz w:val="19"/>
+          <w:szCs w:val="19"/>
+          <w:shd w:val="clear" w:fill="2B2B2B"/>
+        </w:rPr>
+        <w:t>illegalArgumentException.getMessage</w:t>
+      </w:r>
+      <w:r>
+        <w:rPr>
+          <w:rFonts w:hint="default" w:ascii="monospace" w:hAnsi="monospace" w:eastAsia="monospace" w:cs="monospace"/>
+          <w:i/>
+          <w:iCs/>
+          <w:color w:val="9876AA"/>
+          <w:sz w:val="19"/>
+          <w:szCs w:val="19"/>
+          <w:shd w:val="clear" w:fill="2B2B2B"/>
+        </w:rPr>
+        <w:t>()</w:t>
+      </w:r>
+      <w:r>
+        <w:rPr>
+          <w:rFonts w:hint="default" w:ascii="monospace" w:hAnsi="monospace" w:eastAsia="monospace" w:cs="monospace"/>
+          <w:color w:val="CC7832"/>
+          <w:sz w:val="19"/>
+          <w:szCs w:val="19"/>
+          <w:shd w:val="clear" w:fill="2B2B2B"/>
+        </w:rPr>
+        <w:t xml:space="preserve">, </w:t>
+      </w:r>
+      <w:r>
+        <w:rPr>
+          <w:rFonts w:hint="default" w:ascii="monospace" w:hAnsi="monospace" w:eastAsia="monospace" w:cs="monospace"/>
+          <w:color w:val="6A8759"/>
+          <w:sz w:val="19"/>
+          <w:szCs w:val="19"/>
+          <w:shd w:val="clear" w:fill="2B2B2B"/>
+        </w:rPr>
+        <w:t>"Impossible to create category name"</w:t>
+      </w:r>
+      <w:r>
+        <w:rPr>
+          <w:rFonts w:hint="default" w:ascii="monospace" w:hAnsi="monospace" w:eastAsia="monospace" w:cs="monospace"/>
+          <w:i/>
+          <w:iCs/>
+          <w:color w:val="9876AA"/>
+          <w:sz w:val="19"/>
+          <w:szCs w:val="19"/>
+          <w:shd w:val="clear" w:fill="2B2B2B"/>
         </w:rPr>
         <w:t>)</w:t>
       </w:r>
       <w:r>
         <w:rPr>
-          <w:rFonts w:ascii="Calibri" w:hAnsi="Calibri" w:eastAsia="Calibri" w:cs="Calibri"/>
+          <w:rFonts w:hint="default" w:ascii="monospace" w:hAnsi="monospace" w:eastAsia="monospace" w:cs="monospace"/>
           <w:color w:val="CC7832"/>
           <w:sz w:val="19"/>
           <w:szCs w:val="19"/>
-          <w:shd w:val="clear" w:color="auto" w:fill="2B2B2B"/>
+          <w:shd w:val="clear" w:fill="2B2B2B"/>
         </w:rPr>
         <w:t>;</w:t>
       </w:r>
       <w:r>
         <w:rPr>
-          <w:rFonts w:ascii="Calibri" w:hAnsi="Calibri" w:eastAsia="Calibri" w:cs="Calibri"/>
+          <w:rFonts w:hint="default" w:ascii="monospace" w:hAnsi="monospace" w:eastAsia="monospace" w:cs="monospace"/>
           <w:color w:val="CC7832"/>
           <w:sz w:val="19"/>
           <w:szCs w:val="19"/>
-          <w:shd w:val="clear" w:color="auto" w:fill="2B2B2B"/>
+          <w:shd w:val="clear" w:fill="2B2B2B"/>
         </w:rPr>
         <w:br w:type="textWrapping"/>
       </w:r>
       <w:r>
         <w:rPr>
-          <w:rFonts w:ascii="Calibri" w:hAnsi="Calibri" w:eastAsia="Calibri" w:cs="Calibri"/>
-          <w:color w:val="CC7832"/>
-          <w:sz w:val="19"/>
-          <w:szCs w:val="19"/>
-          <w:shd w:val="clear" w:color="auto" w:fill="2B2B2B"/>
-        </w:rPr>
-        <w:br w:type="textWrapping"/>
-      </w:r>
-      <w:r>
-        <w:rPr>
-          <w:rFonts w:ascii="Calibri" w:hAnsi="Calibri" w:eastAsia="Calibri" w:cs="Calibri"/>
-          <w:color w:val="CC7832"/>
-          <w:sz w:val="19"/>
-          <w:szCs w:val="19"/>
-          <w:shd w:val="clear" w:color="auto" w:fill="2B2B2B"/>
-        </w:rPr>
-        <w:t xml:space="preserve">    </w:t>
-      </w:r>
-      <w:r>
-        <w:rPr>
-          <w:rFonts w:ascii="Calibri" w:hAnsi="Calibri" w:eastAsia="Calibri" w:cs="Calibri"/>
-          <w:color w:val="808080"/>
-          <w:sz w:val="19"/>
-          <w:szCs w:val="19"/>
-          <w:shd w:val="clear" w:color="auto" w:fill="2B2B2B"/>
-        </w:rPr>
-        <w:t>//Assert</w:t>
-      </w:r>
-      <w:r>
-        <w:rPr>
-          <w:rFonts w:ascii="Calibri" w:hAnsi="Calibri" w:eastAsia="Calibri" w:cs="Calibri"/>
-          <w:color w:val="808080"/>
-          <w:sz w:val="19"/>
-          <w:szCs w:val="19"/>
-          <w:shd w:val="clear" w:color="auto" w:fill="2B2B2B"/>
-        </w:rPr>
-        <w:br w:type="textWrapping"/>
-      </w:r>
-      <w:r>
-        <w:rPr>
-          <w:rFonts w:ascii="Calibri" w:hAnsi="Calibri" w:eastAsia="Calibri" w:cs="Calibri"/>
-          <w:color w:val="808080"/>
-          <w:sz w:val="19"/>
-          <w:szCs w:val="19"/>
-          <w:shd w:val="clear" w:color="auto" w:fill="2B2B2B"/>
-        </w:rPr>
-        <w:t xml:space="preserve">    </w:t>
-      </w:r>
-      <w:r>
-        <w:rPr>
-          <w:rFonts w:ascii="Calibri" w:hAnsi="Calibri" w:eastAsia="Calibri" w:cs="Calibri"/>
-          <w:color w:val="A9B7C6"/>
-          <w:sz w:val="19"/>
-          <w:szCs w:val="19"/>
-          <w:shd w:val="clear" w:color="auto" w:fill="2B2B2B"/>
-        </w:rPr>
-        <w:t>Assert.</w:t>
-      </w:r>
-      <w:r>
-        <w:rPr>
-          <w:rFonts w:ascii="Calibri" w:hAnsi="Calibri" w:eastAsia="Calibri" w:cs="Calibri"/>
+          <w:rFonts w:hint="default" w:ascii="monospace" w:hAnsi="monospace" w:eastAsia="monospace" w:cs="monospace"/>
           <w:i/>
-          <w:color w:val="A9B7C6"/>
-          <w:sz w:val="19"/>
-          <w:szCs w:val="19"/>
-          <w:shd w:val="clear" w:color="auto" w:fill="2B2B2B"/>
-        </w:rPr>
-        <w:t>assertTrue</w:t>
-      </w:r>
-      <w:r>
-        <w:rPr>
-          <w:rFonts w:ascii="Calibri" w:hAnsi="Calibri" w:eastAsia="Calibri" w:cs="Calibri"/>
-          <w:i/>
+          <w:iCs/>
           <w:color w:val="9876AA"/>
           <w:sz w:val="19"/>
           <w:szCs w:val="19"/>
-          <w:shd w:val="clear" w:color="auto" w:fill="2B2B2B"/>
-        </w:rPr>
-        <w:t>(</w:t>
-      </w:r>
-      <w:r>
-        <w:rPr>
-          <w:rFonts w:ascii="Calibri" w:hAnsi="Calibri" w:eastAsia="Calibri" w:cs="Calibri"/>
-          <w:color w:val="9876AA"/>
-          <w:sz w:val="19"/>
-          <w:szCs w:val="19"/>
-          <w:shd w:val="clear" w:color="auto" w:fill="2B2B2B"/>
-        </w:rPr>
-        <w:t>categoryRepository</w:t>
-      </w:r>
-      <w:r>
-        <w:rPr>
-          <w:rFonts w:ascii="Calibri" w:hAnsi="Calibri" w:eastAsia="Calibri" w:cs="Calibri"/>
-          <w:color w:val="A9B7C6"/>
-          <w:sz w:val="19"/>
-          <w:szCs w:val="19"/>
-          <w:shd w:val="clear" w:color="auto" w:fill="2B2B2B"/>
-        </w:rPr>
-        <w:t>.isBaseCategory</w:t>
-      </w:r>
-      <w:r>
-        <w:rPr>
-          <w:rFonts w:ascii="Calibri" w:hAnsi="Calibri" w:eastAsia="Calibri" w:cs="Calibri"/>
-          <w:i/>
-          <w:color w:val="9876AA"/>
-          <w:sz w:val="19"/>
-          <w:szCs w:val="19"/>
-          <w:shd w:val="clear" w:color="auto" w:fill="2B2B2B"/>
-        </w:rPr>
-        <w:t>(</w:t>
-      </w:r>
-      <w:r>
-        <w:rPr>
-          <w:rFonts w:ascii="Calibri" w:hAnsi="Calibri" w:eastAsia="Calibri" w:cs="Calibri"/>
-          <w:color w:val="A9B7C6"/>
-          <w:sz w:val="19"/>
-          <w:szCs w:val="19"/>
-          <w:shd w:val="clear" w:color="auto" w:fill="2B2B2B"/>
-        </w:rPr>
-        <w:t>cat</w:t>
-      </w:r>
-      <w:r>
-        <w:rPr>
-          <w:rFonts w:ascii="Calibri" w:hAnsi="Calibri" w:eastAsia="Calibri" w:cs="Calibri"/>
-          <w:i/>
-          <w:color w:val="9876AA"/>
-          <w:sz w:val="19"/>
-          <w:szCs w:val="19"/>
-          <w:shd w:val="clear" w:color="auto" w:fill="2B2B2B"/>
-        </w:rPr>
-        <w:t>))</w:t>
-      </w:r>
-      <w:r>
-        <w:rPr>
-          <w:rFonts w:ascii="Calibri" w:hAnsi="Calibri" w:eastAsia="Calibri" w:cs="Calibri"/>
-          <w:color w:val="CC7832"/>
-          <w:sz w:val="19"/>
-          <w:szCs w:val="19"/>
-          <w:shd w:val="clear" w:color="auto" w:fill="2B2B2B"/>
-        </w:rPr>
-        <w:t>;</w:t>
+          <w:shd w:val="clear" w:fill="2B2B2B"/>
+        </w:rPr>
+        <w:t>}</w:t>
       </w:r>
     </w:p>
     <w:p>
@@ -1586,904 +2324,6 @@
         </w:tabs>
         <w:spacing w:after="0"/>
         <w:rPr>
-          <w:rFonts w:ascii="Calibri" w:hAnsi="Calibri" w:eastAsia="Calibri" w:cs="Calibri"/>
-          <w:i/>
-          <w:color w:val="9876AA"/>
-          <w:sz w:val="19"/>
-          <w:szCs w:val="19"/>
-          <w:shd w:val="clear" w:color="auto" w:fill="2B2B2B"/>
-        </w:rPr>
-      </w:pPr>
-      <w:r>
-        <w:rPr>
-          <w:rFonts w:ascii="Calibri" w:hAnsi="Calibri" w:eastAsia="Calibri" w:cs="Calibri"/>
-          <w:color w:val="CC7832"/>
-          <w:sz w:val="19"/>
-          <w:szCs w:val="19"/>
-          <w:shd w:val="clear" w:color="auto" w:fill="2B2B2B"/>
-        </w:rPr>
-        <w:br w:type="textWrapping"/>
-      </w:r>
-      <w:r>
-        <w:rPr>
-          <w:rFonts w:ascii="Calibri" w:hAnsi="Calibri" w:eastAsia="Calibri" w:cs="Calibri"/>
-          <w:i/>
-          <w:color w:val="9876AA"/>
-          <w:sz w:val="19"/>
-          <w:szCs w:val="19"/>
-          <w:shd w:val="clear" w:color="auto" w:fill="2B2B2B"/>
-        </w:rPr>
-        <w:t>}</w:t>
-      </w:r>
-    </w:p>
-    <w:p>
-      <w:pPr>
-        <w:pBdr>
-          <w:top w:val="none" w:color="auto" w:sz="0" w:space="0"/>
-          <w:left w:val="none" w:color="auto" w:sz="0" w:space="0"/>
-          <w:bottom w:val="none" w:color="auto" w:sz="0" w:space="0"/>
-          <w:right w:val="none" w:color="auto" w:sz="0" w:space="0"/>
-          <w:between w:val="none" w:color="auto" w:sz="0" w:space="0"/>
-        </w:pBdr>
-        <w:shd w:val="clear" w:color="auto" w:fill="2B2B2B"/>
-        <w:tabs>
-          <w:tab w:val="left" w:pos="916"/>
-          <w:tab w:val="left" w:pos="1832"/>
-          <w:tab w:val="left" w:pos="2748"/>
-          <w:tab w:val="left" w:pos="3664"/>
-          <w:tab w:val="left" w:pos="4580"/>
-          <w:tab w:val="left" w:pos="5496"/>
-          <w:tab w:val="left" w:pos="6412"/>
-          <w:tab w:val="left" w:pos="7328"/>
-          <w:tab w:val="left" w:pos="8244"/>
-          <w:tab w:val="left" w:pos="9160"/>
-          <w:tab w:val="left" w:pos="10076"/>
-          <w:tab w:val="left" w:pos="10992"/>
-          <w:tab w:val="left" w:pos="11908"/>
-          <w:tab w:val="left" w:pos="12824"/>
-          <w:tab w:val="left" w:pos="13740"/>
-          <w:tab w:val="left" w:pos="14656"/>
-        </w:tabs>
-        <w:spacing w:after="0"/>
-        <w:rPr>
-          <w:rFonts w:ascii="Calibri" w:hAnsi="Calibri" w:eastAsia="Calibri" w:cs="Calibri"/>
-          <w:color w:val="A9B7C6"/>
-          <w:sz w:val="19"/>
-          <w:szCs w:val="19"/>
-        </w:rPr>
-      </w:pPr>
-      <w:r>
-        <w:rPr>
-          <w:rFonts w:ascii="Calibri" w:hAnsi="Calibri" w:eastAsia="Calibri" w:cs="Calibri"/>
-          <w:color w:val="BBB529"/>
-          <w:sz w:val="19"/>
-          <w:szCs w:val="19"/>
-          <w:shd w:val="clear" w:color="auto" w:fill="2B2B2B"/>
-        </w:rPr>
-        <w:t>@Test</w:t>
-      </w:r>
-      <w:r>
-        <w:rPr>
-          <w:rFonts w:ascii="Calibri" w:hAnsi="Calibri" w:eastAsia="Calibri" w:cs="Calibri"/>
-          <w:color w:val="BBB529"/>
-          <w:sz w:val="19"/>
-          <w:szCs w:val="19"/>
-          <w:shd w:val="clear" w:color="auto" w:fill="2B2B2B"/>
-        </w:rPr>
-        <w:br w:type="textWrapping"/>
-      </w:r>
-      <w:r>
-        <w:rPr>
-          <w:rFonts w:ascii="Calibri" w:hAnsi="Calibri" w:eastAsia="Calibri" w:cs="Calibri"/>
-          <w:color w:val="CC7832"/>
-          <w:sz w:val="19"/>
-          <w:szCs w:val="19"/>
-          <w:shd w:val="clear" w:color="auto" w:fill="2B2B2B"/>
-        </w:rPr>
-        <w:t xml:space="preserve">public void </w:t>
-      </w:r>
-      <w:r>
-        <w:rPr>
-          <w:rFonts w:ascii="Calibri" w:hAnsi="Calibri" w:eastAsia="Calibri" w:cs="Calibri"/>
-          <w:color w:val="FFC66D"/>
-          <w:sz w:val="19"/>
-          <w:szCs w:val="19"/>
-          <w:shd w:val="clear" w:color="auto" w:fill="2B2B2B"/>
-        </w:rPr>
-        <w:t>findAllCategoryShouldReturn4</w:t>
-      </w:r>
-      <w:r>
-        <w:rPr>
-          <w:rFonts w:ascii="Calibri" w:hAnsi="Calibri" w:eastAsia="Calibri" w:cs="Calibri"/>
-          <w:i/>
-          <w:color w:val="9876AA"/>
-          <w:sz w:val="19"/>
-          <w:szCs w:val="19"/>
-          <w:shd w:val="clear" w:color="auto" w:fill="2B2B2B"/>
-        </w:rPr>
-        <w:t>() {</w:t>
-      </w:r>
-      <w:r>
-        <w:rPr>
-          <w:rFonts w:ascii="Calibri" w:hAnsi="Calibri" w:eastAsia="Calibri" w:cs="Calibri"/>
-          <w:i/>
-          <w:color w:val="9876AA"/>
-          <w:sz w:val="19"/>
-          <w:szCs w:val="19"/>
-          <w:shd w:val="clear" w:color="auto" w:fill="2B2B2B"/>
-        </w:rPr>
-        <w:br w:type="textWrapping"/>
-      </w:r>
-      <w:r>
-        <w:rPr>
-          <w:rFonts w:ascii="Calibri" w:hAnsi="Calibri" w:eastAsia="Calibri" w:cs="Calibri"/>
-          <w:i/>
-          <w:color w:val="9876AA"/>
-          <w:sz w:val="19"/>
-          <w:szCs w:val="19"/>
-          <w:shd w:val="clear" w:color="auto" w:fill="2B2B2B"/>
-        </w:rPr>
-        <w:t xml:space="preserve">    </w:t>
-      </w:r>
-      <w:r>
-        <w:rPr>
-          <w:rFonts w:ascii="Calibri" w:hAnsi="Calibri" w:eastAsia="Calibri" w:cs="Calibri"/>
-          <w:color w:val="808080"/>
-          <w:sz w:val="19"/>
-          <w:szCs w:val="19"/>
-          <w:shd w:val="clear" w:color="auto" w:fill="2B2B2B"/>
-        </w:rPr>
-        <w:t>//Arrange</w:t>
-      </w:r>
-      <w:r>
-        <w:rPr>
-          <w:rFonts w:ascii="Calibri" w:hAnsi="Calibri" w:eastAsia="Calibri" w:cs="Calibri"/>
-          <w:color w:val="808080"/>
-          <w:sz w:val="19"/>
-          <w:szCs w:val="19"/>
-          <w:shd w:val="clear" w:color="auto" w:fill="2B2B2B"/>
-        </w:rPr>
-        <w:br w:type="textWrapping"/>
-      </w:r>
-      <w:r>
-        <w:rPr>
-          <w:rFonts w:ascii="Calibri" w:hAnsi="Calibri" w:eastAsia="Calibri" w:cs="Calibri"/>
-          <w:color w:val="808080"/>
-          <w:sz w:val="19"/>
-          <w:szCs w:val="19"/>
-          <w:shd w:val="clear" w:color="auto" w:fill="2B2B2B"/>
-        </w:rPr>
-        <w:t xml:space="preserve">    </w:t>
-      </w:r>
-      <w:r>
-        <w:rPr>
-          <w:rFonts w:ascii="Calibri" w:hAnsi="Calibri" w:eastAsia="Calibri" w:cs="Calibri"/>
-          <w:color w:val="A9B7C6"/>
-          <w:sz w:val="19"/>
-          <w:szCs w:val="19"/>
-          <w:shd w:val="clear" w:color="auto" w:fill="2B2B2B"/>
-        </w:rPr>
-        <w:t xml:space="preserve">Category category3 = </w:t>
-      </w:r>
-      <w:r>
-        <w:rPr>
-          <w:rFonts w:ascii="Calibri" w:hAnsi="Calibri" w:eastAsia="Calibri" w:cs="Calibri"/>
-          <w:color w:val="CC7832"/>
-          <w:sz w:val="19"/>
-          <w:szCs w:val="19"/>
-          <w:shd w:val="clear" w:color="auto" w:fill="2B2B2B"/>
-        </w:rPr>
-        <w:t xml:space="preserve">new </w:t>
-      </w:r>
-      <w:r>
-        <w:rPr>
-          <w:rFonts w:ascii="Calibri" w:hAnsi="Calibri" w:eastAsia="Calibri" w:cs="Calibri"/>
-          <w:color w:val="A9B7C6"/>
-          <w:sz w:val="19"/>
-          <w:szCs w:val="19"/>
-          <w:shd w:val="clear" w:color="auto" w:fill="2B2B2B"/>
-        </w:rPr>
-        <w:t>Category</w:t>
-      </w:r>
-      <w:r>
-        <w:rPr>
-          <w:rFonts w:ascii="Calibri" w:hAnsi="Calibri" w:eastAsia="Calibri" w:cs="Calibri"/>
-          <w:i/>
-          <w:color w:val="9876AA"/>
-          <w:sz w:val="19"/>
-          <w:szCs w:val="19"/>
-          <w:shd w:val="clear" w:color="auto" w:fill="2B2B2B"/>
-        </w:rPr>
-        <w:t>(</w:t>
-      </w:r>
-      <w:r>
-        <w:rPr>
-          <w:rFonts w:ascii="Calibri" w:hAnsi="Calibri" w:eastAsia="Calibri" w:cs="Calibri"/>
-          <w:color w:val="6A8759"/>
-          <w:sz w:val="19"/>
-          <w:szCs w:val="19"/>
-          <w:shd w:val="clear" w:color="auto" w:fill="2B2B2B"/>
-        </w:rPr>
-        <w:t>"Arts"</w:t>
-      </w:r>
-      <w:r>
-        <w:rPr>
-          <w:rFonts w:ascii="Calibri" w:hAnsi="Calibri" w:eastAsia="Calibri" w:cs="Calibri"/>
-          <w:i/>
-          <w:color w:val="9876AA"/>
-          <w:sz w:val="19"/>
-          <w:szCs w:val="19"/>
-          <w:shd w:val="clear" w:color="auto" w:fill="2B2B2B"/>
-        </w:rPr>
-        <w:t>)</w:t>
-      </w:r>
-      <w:r>
-        <w:rPr>
-          <w:rFonts w:ascii="Calibri" w:hAnsi="Calibri" w:eastAsia="Calibri" w:cs="Calibri"/>
-          <w:color w:val="CC7832"/>
-          <w:sz w:val="19"/>
-          <w:szCs w:val="19"/>
-          <w:shd w:val="clear" w:color="auto" w:fill="2B2B2B"/>
-        </w:rPr>
-        <w:t>;</w:t>
-      </w:r>
-      <w:r>
-        <w:rPr>
-          <w:rFonts w:ascii="Calibri" w:hAnsi="Calibri" w:eastAsia="Calibri" w:cs="Calibri"/>
-          <w:color w:val="CC7832"/>
-          <w:sz w:val="19"/>
-          <w:szCs w:val="19"/>
-          <w:shd w:val="clear" w:color="auto" w:fill="2B2B2B"/>
-        </w:rPr>
-        <w:br w:type="textWrapping"/>
-      </w:r>
-      <w:r>
-        <w:rPr>
-          <w:rFonts w:ascii="Calibri" w:hAnsi="Calibri" w:eastAsia="Calibri" w:cs="Calibri"/>
-          <w:color w:val="CC7832"/>
-          <w:sz w:val="19"/>
-          <w:szCs w:val="19"/>
-          <w:shd w:val="clear" w:color="auto" w:fill="2B2B2B"/>
-        </w:rPr>
-        <w:t xml:space="preserve">    </w:t>
-      </w:r>
-      <w:r>
-        <w:rPr>
-          <w:rFonts w:ascii="Calibri" w:hAnsi="Calibri" w:eastAsia="Calibri" w:cs="Calibri"/>
-          <w:color w:val="A9B7C6"/>
-          <w:sz w:val="19"/>
-          <w:szCs w:val="19"/>
-          <w:shd w:val="clear" w:color="auto" w:fill="2B2B2B"/>
-        </w:rPr>
-        <w:t xml:space="preserve">Category category4 = </w:t>
-      </w:r>
-      <w:r>
-        <w:rPr>
-          <w:rFonts w:ascii="Calibri" w:hAnsi="Calibri" w:eastAsia="Calibri" w:cs="Calibri"/>
-          <w:color w:val="CC7832"/>
-          <w:sz w:val="19"/>
-          <w:szCs w:val="19"/>
-          <w:shd w:val="clear" w:color="auto" w:fill="2B2B2B"/>
-        </w:rPr>
-        <w:t xml:space="preserve">new </w:t>
-      </w:r>
-      <w:r>
-        <w:rPr>
-          <w:rFonts w:ascii="Calibri" w:hAnsi="Calibri" w:eastAsia="Calibri" w:cs="Calibri"/>
-          <w:color w:val="A9B7C6"/>
-          <w:sz w:val="19"/>
-          <w:szCs w:val="19"/>
-          <w:shd w:val="clear" w:color="auto" w:fill="2B2B2B"/>
-        </w:rPr>
-        <w:t>Category</w:t>
-      </w:r>
-      <w:r>
-        <w:rPr>
-          <w:rFonts w:ascii="Calibri" w:hAnsi="Calibri" w:eastAsia="Calibri" w:cs="Calibri"/>
-          <w:i/>
-          <w:color w:val="9876AA"/>
-          <w:sz w:val="19"/>
-          <w:szCs w:val="19"/>
-          <w:shd w:val="clear" w:color="auto" w:fill="2B2B2B"/>
-        </w:rPr>
-        <w:t>(</w:t>
-      </w:r>
-      <w:r>
-        <w:rPr>
-          <w:rFonts w:ascii="Calibri" w:hAnsi="Calibri" w:eastAsia="Calibri" w:cs="Calibri"/>
-          <w:color w:val="6A8759"/>
-          <w:sz w:val="19"/>
-          <w:szCs w:val="19"/>
-          <w:shd w:val="clear" w:color="auto" w:fill="2B2B2B"/>
-        </w:rPr>
-        <w:t>"Economy"</w:t>
-      </w:r>
-      <w:r>
-        <w:rPr>
-          <w:rFonts w:ascii="Calibri" w:hAnsi="Calibri" w:eastAsia="Calibri" w:cs="Calibri"/>
-          <w:i/>
-          <w:color w:val="9876AA"/>
-          <w:sz w:val="19"/>
-          <w:szCs w:val="19"/>
-          <w:shd w:val="clear" w:color="auto" w:fill="2B2B2B"/>
-        </w:rPr>
-        <w:t>)</w:t>
-      </w:r>
-      <w:r>
-        <w:rPr>
-          <w:rFonts w:ascii="Calibri" w:hAnsi="Calibri" w:eastAsia="Calibri" w:cs="Calibri"/>
-          <w:color w:val="CC7832"/>
-          <w:sz w:val="19"/>
-          <w:szCs w:val="19"/>
-          <w:shd w:val="clear" w:color="auto" w:fill="2B2B2B"/>
-        </w:rPr>
-        <w:t>;</w:t>
-      </w:r>
-      <w:r>
-        <w:rPr>
-          <w:rFonts w:ascii="Calibri" w:hAnsi="Calibri" w:eastAsia="Calibri" w:cs="Calibri"/>
-          <w:color w:val="CC7832"/>
-          <w:sz w:val="19"/>
-          <w:szCs w:val="19"/>
-          <w:shd w:val="clear" w:color="auto" w:fill="2B2B2B"/>
-        </w:rPr>
-        <w:br w:type="textWrapping"/>
-      </w:r>
-      <w:r>
-        <w:rPr>
-          <w:rFonts w:ascii="Calibri" w:hAnsi="Calibri" w:eastAsia="Calibri" w:cs="Calibri"/>
-          <w:color w:val="CC7832"/>
-          <w:sz w:val="19"/>
-          <w:szCs w:val="19"/>
-          <w:shd w:val="clear" w:color="auto" w:fill="2B2B2B"/>
-        </w:rPr>
-        <w:br w:type="textWrapping"/>
-      </w:r>
-      <w:r>
-        <w:rPr>
-          <w:rFonts w:ascii="Calibri" w:hAnsi="Calibri" w:eastAsia="Calibri" w:cs="Calibri"/>
-          <w:color w:val="CC7832"/>
-          <w:sz w:val="19"/>
-          <w:szCs w:val="19"/>
-          <w:shd w:val="clear" w:color="auto" w:fill="2B2B2B"/>
-        </w:rPr>
-        <w:t xml:space="preserve">    </w:t>
-      </w:r>
-      <w:r>
-        <w:rPr>
-          <w:rFonts w:ascii="Calibri" w:hAnsi="Calibri" w:eastAsia="Calibri" w:cs="Calibri"/>
-          <w:color w:val="808080"/>
-          <w:sz w:val="19"/>
-          <w:szCs w:val="19"/>
-          <w:shd w:val="clear" w:color="auto" w:fill="2B2B2B"/>
-        </w:rPr>
-        <w:t>//Act</w:t>
-      </w:r>
-      <w:r>
-        <w:rPr>
-          <w:rFonts w:ascii="Calibri" w:hAnsi="Calibri" w:eastAsia="Calibri" w:cs="Calibri"/>
-          <w:color w:val="808080"/>
-          <w:sz w:val="19"/>
-          <w:szCs w:val="19"/>
-          <w:shd w:val="clear" w:color="auto" w:fill="2B2B2B"/>
-        </w:rPr>
-        <w:br w:type="textWrapping"/>
-      </w:r>
-      <w:r>
-        <w:rPr>
-          <w:rFonts w:ascii="Calibri" w:hAnsi="Calibri" w:eastAsia="Calibri" w:cs="Calibri"/>
-          <w:color w:val="808080"/>
-          <w:sz w:val="19"/>
-          <w:szCs w:val="19"/>
-          <w:shd w:val="clear" w:color="auto" w:fill="2B2B2B"/>
-        </w:rPr>
-        <w:t xml:space="preserve">    </w:t>
-      </w:r>
-      <w:r>
-        <w:rPr>
-          <w:rFonts w:ascii="Calibri" w:hAnsi="Calibri" w:eastAsia="Calibri" w:cs="Calibri"/>
-          <w:i/>
-          <w:color w:val="A9B7C6"/>
-          <w:sz w:val="19"/>
-          <w:szCs w:val="19"/>
-          <w:shd w:val="clear" w:color="auto" w:fill="2B2B2B"/>
-        </w:rPr>
-        <w:t>when</w:t>
-      </w:r>
-      <w:r>
-        <w:rPr>
-          <w:rFonts w:ascii="Calibri" w:hAnsi="Calibri" w:eastAsia="Calibri" w:cs="Calibri"/>
-          <w:i/>
-          <w:color w:val="9876AA"/>
-          <w:sz w:val="19"/>
-          <w:szCs w:val="19"/>
-          <w:shd w:val="clear" w:color="auto" w:fill="2B2B2B"/>
-        </w:rPr>
-        <w:t>(</w:t>
-      </w:r>
-      <w:r>
-        <w:rPr>
-          <w:rFonts w:ascii="Calibri" w:hAnsi="Calibri" w:eastAsia="Calibri" w:cs="Calibri"/>
-          <w:color w:val="9876AA"/>
-          <w:sz w:val="19"/>
-          <w:szCs w:val="19"/>
-          <w:shd w:val="clear" w:color="auto" w:fill="2B2B2B"/>
-        </w:rPr>
-        <w:t>jpaRepository</w:t>
-      </w:r>
-      <w:r>
-        <w:rPr>
-          <w:rFonts w:ascii="Calibri" w:hAnsi="Calibri" w:eastAsia="Calibri" w:cs="Calibri"/>
-          <w:color w:val="A9B7C6"/>
-          <w:sz w:val="19"/>
-          <w:szCs w:val="19"/>
-          <w:shd w:val="clear" w:color="auto" w:fill="2B2B2B"/>
-        </w:rPr>
-        <w:t>.findAll</w:t>
-      </w:r>
-      <w:r>
-        <w:rPr>
-          <w:rFonts w:ascii="Calibri" w:hAnsi="Calibri" w:eastAsia="Calibri" w:cs="Calibri"/>
-          <w:i/>
-          <w:color w:val="9876AA"/>
-          <w:sz w:val="19"/>
-          <w:szCs w:val="19"/>
-          <w:shd w:val="clear" w:color="auto" w:fill="2B2B2B"/>
-        </w:rPr>
-        <w:t>())</w:t>
-      </w:r>
-      <w:r>
-        <w:rPr>
-          <w:rFonts w:ascii="Calibri" w:hAnsi="Calibri" w:eastAsia="Calibri" w:cs="Calibri"/>
-          <w:color w:val="A9B7C6"/>
-          <w:sz w:val="19"/>
-          <w:szCs w:val="19"/>
-          <w:shd w:val="clear" w:color="auto" w:fill="2B2B2B"/>
-        </w:rPr>
-        <w:t>.thenReturn</w:t>
-      </w:r>
-      <w:r>
-        <w:rPr>
-          <w:rFonts w:ascii="Calibri" w:hAnsi="Calibri" w:eastAsia="Calibri" w:cs="Calibri"/>
-          <w:i/>
-          <w:color w:val="9876AA"/>
-          <w:sz w:val="19"/>
-          <w:szCs w:val="19"/>
-          <w:shd w:val="clear" w:color="auto" w:fill="2B2B2B"/>
-        </w:rPr>
-        <w:t>(</w:t>
-      </w:r>
-      <w:r>
-        <w:rPr>
-          <w:rFonts w:ascii="Calibri" w:hAnsi="Calibri" w:eastAsia="Calibri" w:cs="Calibri"/>
-          <w:color w:val="A9B7C6"/>
-          <w:sz w:val="19"/>
-          <w:szCs w:val="19"/>
-          <w:shd w:val="clear" w:color="auto" w:fill="2B2B2B"/>
-        </w:rPr>
-        <w:t>List.</w:t>
-      </w:r>
-      <w:r>
-        <w:rPr>
-          <w:rFonts w:ascii="Calibri" w:hAnsi="Calibri" w:eastAsia="Calibri" w:cs="Calibri"/>
-          <w:i/>
-          <w:color w:val="A9B7C6"/>
-          <w:sz w:val="19"/>
-          <w:szCs w:val="19"/>
-          <w:shd w:val="clear" w:color="auto" w:fill="2B2B2B"/>
-        </w:rPr>
-        <w:t>of</w:t>
-      </w:r>
-      <w:r>
-        <w:rPr>
-          <w:rFonts w:ascii="Calibri" w:hAnsi="Calibri" w:eastAsia="Calibri" w:cs="Calibri"/>
-          <w:i/>
-          <w:color w:val="9876AA"/>
-          <w:sz w:val="19"/>
-          <w:szCs w:val="19"/>
-          <w:shd w:val="clear" w:color="auto" w:fill="2B2B2B"/>
-        </w:rPr>
-        <w:t>(</w:t>
-      </w:r>
-      <w:r>
-        <w:rPr>
-          <w:rFonts w:ascii="Calibri" w:hAnsi="Calibri" w:eastAsia="Calibri" w:cs="Calibri"/>
-          <w:color w:val="9876AA"/>
-          <w:sz w:val="19"/>
-          <w:szCs w:val="19"/>
-          <w:shd w:val="clear" w:color="auto" w:fill="2B2B2B"/>
-        </w:rPr>
-        <w:t>category1</w:t>
-      </w:r>
-      <w:r>
-        <w:rPr>
-          <w:rFonts w:ascii="Calibri" w:hAnsi="Calibri" w:eastAsia="Calibri" w:cs="Calibri"/>
-          <w:color w:val="CC7832"/>
-          <w:sz w:val="19"/>
-          <w:szCs w:val="19"/>
-          <w:shd w:val="clear" w:color="auto" w:fill="2B2B2B"/>
-        </w:rPr>
-        <w:t xml:space="preserve">, </w:t>
-      </w:r>
-      <w:r>
-        <w:rPr>
-          <w:rFonts w:ascii="Calibri" w:hAnsi="Calibri" w:eastAsia="Calibri" w:cs="Calibri"/>
-          <w:color w:val="9876AA"/>
-          <w:sz w:val="19"/>
-          <w:szCs w:val="19"/>
-          <w:shd w:val="clear" w:color="auto" w:fill="2B2B2B"/>
-        </w:rPr>
-        <w:t>category2</w:t>
-      </w:r>
-      <w:r>
-        <w:rPr>
-          <w:rFonts w:ascii="Calibri" w:hAnsi="Calibri" w:eastAsia="Calibri" w:cs="Calibri"/>
-          <w:color w:val="CC7832"/>
-          <w:sz w:val="19"/>
-          <w:szCs w:val="19"/>
-          <w:shd w:val="clear" w:color="auto" w:fill="2B2B2B"/>
-        </w:rPr>
-        <w:t xml:space="preserve">, </w:t>
-      </w:r>
-      <w:r>
-        <w:rPr>
-          <w:rFonts w:ascii="Calibri" w:hAnsi="Calibri" w:eastAsia="Calibri" w:cs="Calibri"/>
-          <w:color w:val="A9B7C6"/>
-          <w:sz w:val="19"/>
-          <w:szCs w:val="19"/>
-          <w:shd w:val="clear" w:color="auto" w:fill="2B2B2B"/>
-        </w:rPr>
-        <w:t>category3</w:t>
-      </w:r>
-      <w:r>
-        <w:rPr>
-          <w:rFonts w:ascii="Calibri" w:hAnsi="Calibri" w:eastAsia="Calibri" w:cs="Calibri"/>
-          <w:color w:val="CC7832"/>
-          <w:sz w:val="19"/>
-          <w:szCs w:val="19"/>
-          <w:shd w:val="clear" w:color="auto" w:fill="2B2B2B"/>
-        </w:rPr>
-        <w:t xml:space="preserve">, </w:t>
-      </w:r>
-      <w:r>
-        <w:rPr>
-          <w:rFonts w:ascii="Calibri" w:hAnsi="Calibri" w:eastAsia="Calibri" w:cs="Calibri"/>
-          <w:color w:val="A9B7C6"/>
-          <w:sz w:val="19"/>
-          <w:szCs w:val="19"/>
-          <w:shd w:val="clear" w:color="auto" w:fill="2B2B2B"/>
-        </w:rPr>
-        <w:t>category4</w:t>
-      </w:r>
-      <w:r>
-        <w:rPr>
-          <w:rFonts w:ascii="Calibri" w:hAnsi="Calibri" w:eastAsia="Calibri" w:cs="Calibri"/>
-          <w:i/>
-          <w:color w:val="9876AA"/>
-          <w:sz w:val="19"/>
-          <w:szCs w:val="19"/>
-          <w:shd w:val="clear" w:color="auto" w:fill="2B2B2B"/>
-        </w:rPr>
-        <w:t>))</w:t>
-      </w:r>
-      <w:r>
-        <w:rPr>
-          <w:rFonts w:ascii="Calibri" w:hAnsi="Calibri" w:eastAsia="Calibri" w:cs="Calibri"/>
-          <w:color w:val="CC7832"/>
-          <w:sz w:val="19"/>
-          <w:szCs w:val="19"/>
-          <w:shd w:val="clear" w:color="auto" w:fill="2B2B2B"/>
-        </w:rPr>
-        <w:t>;</w:t>
-      </w:r>
-      <w:r>
-        <w:rPr>
-          <w:rFonts w:ascii="Calibri" w:hAnsi="Calibri" w:eastAsia="Calibri" w:cs="Calibri"/>
-          <w:color w:val="CC7832"/>
-          <w:sz w:val="19"/>
-          <w:szCs w:val="19"/>
-          <w:shd w:val="clear" w:color="auto" w:fill="2B2B2B"/>
-        </w:rPr>
-        <w:br w:type="textWrapping"/>
-      </w:r>
-      <w:r>
-        <w:rPr>
-          <w:rFonts w:ascii="Calibri" w:hAnsi="Calibri" w:eastAsia="Calibri" w:cs="Calibri"/>
-          <w:color w:val="CC7832"/>
-          <w:sz w:val="19"/>
-          <w:szCs w:val="19"/>
-          <w:shd w:val="clear" w:color="auto" w:fill="2B2B2B"/>
-        </w:rPr>
-        <w:br w:type="textWrapping"/>
-      </w:r>
-      <w:r>
-        <w:rPr>
-          <w:rFonts w:ascii="Calibri" w:hAnsi="Calibri" w:eastAsia="Calibri" w:cs="Calibri"/>
-          <w:color w:val="CC7832"/>
-          <w:sz w:val="19"/>
-          <w:szCs w:val="19"/>
-          <w:shd w:val="clear" w:color="auto" w:fill="2B2B2B"/>
-        </w:rPr>
-        <w:t xml:space="preserve">    </w:t>
-      </w:r>
-      <w:r>
-        <w:rPr>
-          <w:rFonts w:ascii="Calibri" w:hAnsi="Calibri" w:eastAsia="Calibri" w:cs="Calibri"/>
-          <w:color w:val="808080"/>
-          <w:sz w:val="19"/>
-          <w:szCs w:val="19"/>
-          <w:shd w:val="clear" w:color="auto" w:fill="2B2B2B"/>
-        </w:rPr>
-        <w:t>//Assert</w:t>
-      </w:r>
-      <w:r>
-        <w:rPr>
-          <w:rFonts w:ascii="Calibri" w:hAnsi="Calibri" w:eastAsia="Calibri" w:cs="Calibri"/>
-          <w:color w:val="808080"/>
-          <w:sz w:val="19"/>
-          <w:szCs w:val="19"/>
-          <w:shd w:val="clear" w:color="auto" w:fill="2B2B2B"/>
-        </w:rPr>
-        <w:br w:type="textWrapping"/>
-      </w:r>
-      <w:r>
-        <w:rPr>
-          <w:rFonts w:ascii="Calibri" w:hAnsi="Calibri" w:eastAsia="Calibri" w:cs="Calibri"/>
-          <w:color w:val="808080"/>
-          <w:sz w:val="19"/>
-          <w:szCs w:val="19"/>
-          <w:shd w:val="clear" w:color="auto" w:fill="2B2B2B"/>
-        </w:rPr>
-        <w:t xml:space="preserve">    </w:t>
-      </w:r>
-      <w:r>
-        <w:rPr>
-          <w:rFonts w:ascii="Calibri" w:hAnsi="Calibri" w:eastAsia="Calibri" w:cs="Calibri"/>
-          <w:color w:val="A9B7C6"/>
-          <w:sz w:val="19"/>
-          <w:szCs w:val="19"/>
-          <w:shd w:val="clear" w:color="auto" w:fill="2B2B2B"/>
-        </w:rPr>
-        <w:t>Assertions.</w:t>
-      </w:r>
-      <w:r>
-        <w:rPr>
-          <w:rFonts w:ascii="Calibri" w:hAnsi="Calibri" w:eastAsia="Calibri" w:cs="Calibri"/>
-          <w:i/>
-          <w:color w:val="A9B7C6"/>
-          <w:sz w:val="19"/>
-          <w:szCs w:val="19"/>
-          <w:shd w:val="clear" w:color="auto" w:fill="2B2B2B"/>
-        </w:rPr>
-        <w:t>assertEquals</w:t>
-      </w:r>
-      <w:r>
-        <w:rPr>
-          <w:rFonts w:ascii="Calibri" w:hAnsi="Calibri" w:eastAsia="Calibri" w:cs="Calibri"/>
-          <w:i/>
-          <w:color w:val="9876AA"/>
-          <w:sz w:val="19"/>
-          <w:szCs w:val="19"/>
-          <w:shd w:val="clear" w:color="auto" w:fill="2B2B2B"/>
-        </w:rPr>
-        <w:t>(</w:t>
-      </w:r>
-      <w:r>
-        <w:rPr>
-          <w:rFonts w:ascii="Calibri" w:hAnsi="Calibri" w:eastAsia="Calibri" w:cs="Calibri"/>
-          <w:color w:val="9876AA"/>
-          <w:sz w:val="19"/>
-          <w:szCs w:val="19"/>
-          <w:shd w:val="clear" w:color="auto" w:fill="2B2B2B"/>
-        </w:rPr>
-        <w:t>categoryRepository</w:t>
-      </w:r>
-      <w:r>
-        <w:rPr>
-          <w:rFonts w:ascii="Calibri" w:hAnsi="Calibri" w:eastAsia="Calibri" w:cs="Calibri"/>
-          <w:color w:val="A9B7C6"/>
-          <w:sz w:val="19"/>
-          <w:szCs w:val="19"/>
-          <w:shd w:val="clear" w:color="auto" w:fill="2B2B2B"/>
-        </w:rPr>
-        <w:t>.findAll</w:t>
-      </w:r>
-      <w:r>
-        <w:rPr>
-          <w:rFonts w:ascii="Calibri" w:hAnsi="Calibri" w:eastAsia="Calibri" w:cs="Calibri"/>
-          <w:i/>
-          <w:color w:val="9876AA"/>
-          <w:sz w:val="19"/>
-          <w:szCs w:val="19"/>
-          <w:shd w:val="clear" w:color="auto" w:fill="2B2B2B"/>
-        </w:rPr>
-        <w:t>()</w:t>
-      </w:r>
-      <w:r>
-        <w:rPr>
-          <w:rFonts w:ascii="Calibri" w:hAnsi="Calibri" w:eastAsia="Calibri" w:cs="Calibri"/>
-          <w:color w:val="CC7832"/>
-          <w:sz w:val="19"/>
-          <w:szCs w:val="19"/>
-          <w:shd w:val="clear" w:color="auto" w:fill="2B2B2B"/>
-        </w:rPr>
-        <w:t xml:space="preserve">, </w:t>
-      </w:r>
-      <w:r>
-        <w:rPr>
-          <w:rFonts w:ascii="Calibri" w:hAnsi="Calibri" w:eastAsia="Calibri" w:cs="Calibri"/>
-          <w:color w:val="A9B7C6"/>
-          <w:sz w:val="19"/>
-          <w:szCs w:val="19"/>
-          <w:shd w:val="clear" w:color="auto" w:fill="2B2B2B"/>
-        </w:rPr>
-        <w:t>List.</w:t>
-      </w:r>
-      <w:r>
-        <w:rPr>
-          <w:rFonts w:ascii="Calibri" w:hAnsi="Calibri" w:eastAsia="Calibri" w:cs="Calibri"/>
-          <w:i/>
-          <w:color w:val="A9B7C6"/>
-          <w:sz w:val="19"/>
-          <w:szCs w:val="19"/>
-          <w:shd w:val="clear" w:color="auto" w:fill="2B2B2B"/>
-        </w:rPr>
-        <w:t>of</w:t>
-      </w:r>
-      <w:r>
-        <w:rPr>
-          <w:rFonts w:ascii="Calibri" w:hAnsi="Calibri" w:eastAsia="Calibri" w:cs="Calibri"/>
-          <w:i/>
-          <w:color w:val="9876AA"/>
-          <w:sz w:val="19"/>
-          <w:szCs w:val="19"/>
-          <w:shd w:val="clear" w:color="auto" w:fill="2B2B2B"/>
-        </w:rPr>
-        <w:t>(</w:t>
-      </w:r>
-      <w:r>
-        <w:rPr>
-          <w:rFonts w:ascii="Calibri" w:hAnsi="Calibri" w:eastAsia="Calibri" w:cs="Calibri"/>
-          <w:color w:val="9876AA"/>
-          <w:sz w:val="19"/>
-          <w:szCs w:val="19"/>
-          <w:shd w:val="clear" w:color="auto" w:fill="2B2B2B"/>
-        </w:rPr>
-        <w:t>category1</w:t>
-      </w:r>
-      <w:r>
-        <w:rPr>
-          <w:rFonts w:ascii="Calibri" w:hAnsi="Calibri" w:eastAsia="Calibri" w:cs="Calibri"/>
-          <w:color w:val="CC7832"/>
-          <w:sz w:val="19"/>
-          <w:szCs w:val="19"/>
-          <w:shd w:val="clear" w:color="auto" w:fill="2B2B2B"/>
-        </w:rPr>
-        <w:t xml:space="preserve">, </w:t>
-      </w:r>
-      <w:r>
-        <w:rPr>
-          <w:rFonts w:ascii="Calibri" w:hAnsi="Calibri" w:eastAsia="Calibri" w:cs="Calibri"/>
-          <w:color w:val="9876AA"/>
-          <w:sz w:val="19"/>
-          <w:szCs w:val="19"/>
-          <w:shd w:val="clear" w:color="auto" w:fill="2B2B2B"/>
-        </w:rPr>
-        <w:t>category2</w:t>
-      </w:r>
-      <w:r>
-        <w:rPr>
-          <w:rFonts w:ascii="Calibri" w:hAnsi="Calibri" w:eastAsia="Calibri" w:cs="Calibri"/>
-          <w:color w:val="CC7832"/>
-          <w:sz w:val="19"/>
-          <w:szCs w:val="19"/>
-          <w:shd w:val="clear" w:color="auto" w:fill="2B2B2B"/>
-        </w:rPr>
-        <w:t xml:space="preserve">, </w:t>
-      </w:r>
-      <w:r>
-        <w:rPr>
-          <w:rFonts w:ascii="Calibri" w:hAnsi="Calibri" w:eastAsia="Calibri" w:cs="Calibri"/>
-          <w:color w:val="A9B7C6"/>
-          <w:sz w:val="19"/>
-          <w:szCs w:val="19"/>
-          <w:shd w:val="clear" w:color="auto" w:fill="2B2B2B"/>
-        </w:rPr>
-        <w:t>category3</w:t>
-      </w:r>
-      <w:r>
-        <w:rPr>
-          <w:rFonts w:ascii="Calibri" w:hAnsi="Calibri" w:eastAsia="Calibri" w:cs="Calibri"/>
-          <w:color w:val="CC7832"/>
-          <w:sz w:val="19"/>
-          <w:szCs w:val="19"/>
-          <w:shd w:val="clear" w:color="auto" w:fill="2B2B2B"/>
-        </w:rPr>
-        <w:t xml:space="preserve">, </w:t>
-      </w:r>
-      <w:r>
-        <w:rPr>
-          <w:rFonts w:ascii="Calibri" w:hAnsi="Calibri" w:eastAsia="Calibri" w:cs="Calibri"/>
-          <w:color w:val="A9B7C6"/>
-          <w:sz w:val="19"/>
-          <w:szCs w:val="19"/>
-          <w:shd w:val="clear" w:color="auto" w:fill="2B2B2B"/>
-        </w:rPr>
-        <w:t>category4</w:t>
-      </w:r>
-      <w:r>
-        <w:rPr>
-          <w:rFonts w:ascii="Calibri" w:hAnsi="Calibri" w:eastAsia="Calibri" w:cs="Calibri"/>
-          <w:i/>
-          <w:color w:val="9876AA"/>
-          <w:sz w:val="19"/>
-          <w:szCs w:val="19"/>
-          <w:shd w:val="clear" w:color="auto" w:fill="2B2B2B"/>
-        </w:rPr>
-        <w:t>))</w:t>
-      </w:r>
-      <w:r>
-        <w:rPr>
-          <w:rFonts w:ascii="Calibri" w:hAnsi="Calibri" w:eastAsia="Calibri" w:cs="Calibri"/>
-          <w:color w:val="CC7832"/>
-          <w:sz w:val="19"/>
-          <w:szCs w:val="19"/>
-          <w:shd w:val="clear" w:color="auto" w:fill="2B2B2B"/>
-        </w:rPr>
-        <w:t>;</w:t>
-      </w:r>
-      <w:r>
-        <w:rPr>
-          <w:rFonts w:ascii="Calibri" w:hAnsi="Calibri" w:eastAsia="Calibri" w:cs="Calibri"/>
-          <w:color w:val="CC7832"/>
-          <w:sz w:val="19"/>
-          <w:szCs w:val="19"/>
-          <w:shd w:val="clear" w:color="auto" w:fill="2B2B2B"/>
-        </w:rPr>
-        <w:br w:type="textWrapping"/>
-      </w:r>
-      <w:r>
-        <w:rPr>
-          <w:rFonts w:ascii="Calibri" w:hAnsi="Calibri" w:eastAsia="Calibri" w:cs="Calibri"/>
-          <w:i/>
-          <w:color w:val="9876AA"/>
-          <w:sz w:val="19"/>
-          <w:szCs w:val="19"/>
-          <w:shd w:val="clear" w:color="auto" w:fill="2B2B2B"/>
-        </w:rPr>
-        <w:t>}</w:t>
-      </w:r>
-    </w:p>
-    <w:p>
-      <w:pPr>
-        <w:pBdr>
-          <w:top w:val="none" w:color="auto" w:sz="0" w:space="0"/>
-          <w:left w:val="none" w:color="auto" w:sz="0" w:space="0"/>
-          <w:bottom w:val="none" w:color="auto" w:sz="0" w:space="0"/>
-          <w:right w:val="none" w:color="auto" w:sz="0" w:space="0"/>
-          <w:between w:val="none" w:color="auto" w:sz="0" w:space="0"/>
-        </w:pBdr>
-        <w:shd w:val="clear" w:color="auto" w:fill="2B2B2B"/>
-        <w:tabs>
-          <w:tab w:val="left" w:pos="916"/>
-          <w:tab w:val="left" w:pos="1832"/>
-          <w:tab w:val="left" w:pos="2748"/>
-          <w:tab w:val="left" w:pos="3664"/>
-          <w:tab w:val="left" w:pos="4580"/>
-          <w:tab w:val="left" w:pos="5496"/>
-          <w:tab w:val="left" w:pos="6412"/>
-          <w:tab w:val="left" w:pos="7328"/>
-          <w:tab w:val="left" w:pos="8244"/>
-          <w:tab w:val="left" w:pos="9160"/>
-          <w:tab w:val="left" w:pos="10076"/>
-          <w:tab w:val="left" w:pos="10992"/>
-          <w:tab w:val="left" w:pos="11908"/>
-          <w:tab w:val="left" w:pos="12824"/>
-          <w:tab w:val="left" w:pos="13740"/>
-          <w:tab w:val="left" w:pos="14656"/>
-        </w:tabs>
-        <w:spacing w:after="0"/>
-        <w:rPr>
           <w:rFonts w:ascii="monospace" w:hAnsi="monospace" w:eastAsia="monospace" w:cs="monospace"/>
           <w:i/>
           <w:color w:val="9876AA"/>
@@ -2520,8 +2360,9 @@
         </w:pBdr>
         <w:spacing w:before="180" w:after="180"/>
         <w:rPr>
-          <w:rFonts w:ascii="Cambria" w:hAnsi="Cambria" w:eastAsia="Cambria" w:cs="Cambria"/>
-          <w:color w:val="000000"/>
+          <w:rFonts w:hint="default" w:ascii="Cambria" w:hAnsi="Cambria" w:eastAsia="Cambria" w:cs="Cambria"/>
+          <w:color w:val="000000"/>
+          <w:lang w:val="pt-PT"/>
         </w:rPr>
       </w:pPr>
       <w:r>
@@ -2530,6 +2371,14 @@
           <w:color w:val="000000"/>
         </w:rPr>
         <w:t>The construction of the Category lacks information and feedback from the client, as seen in questions at the beginning of this document. Some restrictions to names of the category were inferred by common sense, as the client described the categories as areas of interest. As also asked by the client 5 categories are added by bootstrap at the start of the application and cannot be changed by any means.</w:t>
+      </w:r>
+      <w:r>
+        <w:rPr>
+          <w:rFonts w:hint="default" w:ascii="Cambria" w:hAnsi="Cambria" w:eastAsia="Cambria" w:cs="Cambria"/>
+          <w:color w:val="000000"/>
+          <w:lang w:val="pt-PT"/>
+        </w:rPr>
+        <w:t xml:space="preserve"> Furthermore as determined by the client we choose Philosophy as default Category when no category is provided to a task.</w:t>
       </w:r>
     </w:p>
     <w:p>
@@ -2566,7 +2415,16 @@
           <w:rFonts w:ascii="Cambria" w:hAnsi="Cambria" w:eastAsia="Cambria" w:cs="Cambria"/>
           <w:color w:val="000000"/>
         </w:rPr>
-        <w:t>In the future the Category class can integrate all kinds of different tasks related to the application, organizing and delimiting as asked by the client.</w:t>
+        <w:t>In the future the Category class can integrate</w:t>
+      </w:r>
+      <w:bookmarkStart w:id="17" w:name="_GoBack"/>
+      <w:bookmarkEnd w:id="17"/>
+      <w:r>
+        <w:rPr>
+          <w:rFonts w:ascii="Cambria" w:hAnsi="Cambria" w:eastAsia="Cambria" w:cs="Cambria"/>
+          <w:color w:val="000000"/>
+        </w:rPr>
+        <w:t xml:space="preserve"> all kinds of different tasks related to the application, organizing and delimiting as asked by the client.</w:t>
       </w:r>
     </w:p>
     <w:p>
@@ -2756,7 +2614,7 @@
   <w:docDefaults>
     <w:rPrDefault>
       <w:rPr>
-        <w:rFonts w:ascii="Cambria" w:hAnsi="Cambria" w:eastAsia="Cambria" w:cs="Cambria"/>
+        <w:rFonts w:ascii="Times New Roman" w:hAnsi="Times New Roman" w:eastAsia="SimSun" w:cs="Times New Roman"/>
       </w:rPr>
     </w:rPrDefault>
     <w:pPrDefault/>
@@ -2861,7 +2719,7 @@
     <w:lsdException w:uiPriority="99" w:name="HTML Code"/>
     <w:lsdException w:uiPriority="99" w:name="HTML Definition"/>
     <w:lsdException w:uiPriority="99" w:name="HTML Keyboard"/>
-    <w:lsdException w:uiPriority="0" w:name="HTML Preformatted"/>
+    <w:lsdException w:qFormat="1" w:uiPriority="0" w:name="HTML Preformatted"/>
     <w:lsdException w:uiPriority="99" w:name="HTML Sample"/>
     <w:lsdException w:uiPriority="99" w:name="HTML Typewriter"/>
     <w:lsdException w:uiPriority="99" w:name="HTML Variable"/>
@@ -3346,6 +3204,7 @@
     <w:name w:val="HTML Preformatted"/>
     <w:semiHidden/>
     <w:unhideWhenUsed/>
+    <w:qFormat/>
     <w:uiPriority w:val="0"/>
     <w:pPr>
       <w:tabs>

</xml_diff>